<commit_message>
Completed and documented tests 1.2a and 1.2b, fixed an error with the length check
</commit_message>
<xml_diff>
--- a/Project writeup.docx
+++ b/Project writeup.docx
@@ -3986,25 +3986,7 @@
         <w:rPr>
           <w:noProof/>
         </w:rPr>
-        <w:t>Prototype 2.</w:t>
-      </w:r>
-      <w:r>
-        <w:rPr>
-          <w:noProof/>
-        </w:rPr>
-        <w:t>3</w:t>
-      </w:r>
-      <w:r>
-        <w:rPr>
-          <w:noProof/>
-        </w:rPr>
-        <w:t xml:space="preserve">: </w:t>
-      </w:r>
-      <w:r>
-        <w:rPr>
-          <w:noProof/>
-        </w:rPr>
-        <w:t>Fully working solution with help screen</w:t>
+        <w:t>Prototype 2.3: Fully working solution with help screen</w:t>
       </w:r>
     </w:p>
     <w:p>
@@ -5958,16 +5940,7 @@
           </w:tcPr>
           <w:p>
             <w:r>
-              <w:t xml:space="preserve">Test string X’s </w:t>
-            </w:r>
-            <w:r>
-              <w:t>length</w:t>
-            </w:r>
-            <w:r>
-              <w:t xml:space="preserve"> check</w:t>
-            </w:r>
-            <w:r>
-              <w:t xml:space="preserve"> (acceptable value)</w:t>
+              <w:t>Test string X’s length check (acceptable value)</w:t>
             </w:r>
           </w:p>
         </w:tc>
@@ -5977,13 +5950,7 @@
           </w:tcPr>
           <w:p>
             <w:r>
-              <w:t xml:space="preserve">User enters </w:t>
-            </w:r>
-            <w:r>
-              <w:t>1024 1s</w:t>
-            </w:r>
-            <w:r>
-              <w:t xml:space="preserve"> for string X</w:t>
+              <w:t>User enters 1024 1s for string X</w:t>
             </w:r>
           </w:p>
         </w:tc>
@@ -6003,10 +5970,7 @@
           </w:tcPr>
           <w:p>
             <w:r>
-              <w:t>2</w:t>
-            </w:r>
-            <w:r>
-              <w:t xml:space="preserve"> and 8</w:t>
+              <w:t>2 and 8</w:t>
             </w:r>
           </w:p>
         </w:tc>
@@ -6028,10 +5992,7 @@
           </w:tcPr>
           <w:p>
             <w:r>
-              <w:t>Test string X’s length check</w:t>
-            </w:r>
-            <w:r>
-              <w:t xml:space="preserve"> (invalid value)</w:t>
+              <w:t>Test string X’s length check (invalid value)</w:t>
             </w:r>
           </w:p>
         </w:tc>
@@ -6041,13 +6002,7 @@
           </w:tcPr>
           <w:p>
             <w:r>
-              <w:t xml:space="preserve">User enters </w:t>
-            </w:r>
-            <w:r>
-              <w:t>1025</w:t>
-            </w:r>
-            <w:r>
-              <w:t xml:space="preserve"> 1s for string X</w:t>
+              <w:t>User enters 1025 1s for string X</w:t>
             </w:r>
           </w:p>
         </w:tc>
@@ -6067,10 +6022,7 @@
           </w:tcPr>
           <w:p>
             <w:r>
-              <w:t>2</w:t>
-            </w:r>
-            <w:r>
-              <w:t xml:space="preserve"> and 8</w:t>
+              <w:t>2 and 8</w:t>
             </w:r>
           </w:p>
         </w:tc>
@@ -6181,10 +6133,10 @@
           </w:tcPr>
           <w:p>
             <w:r>
-              <w:t>Test string Y</w:t>
-            </w:r>
-            <w:r>
-              <w:t>’s length check (acceptable value)</w:t>
+              <w:t xml:space="preserve">Test string Y’s </w:t>
+            </w:r>
+            <w:r>
+              <w:t>presence check</w:t>
             </w:r>
           </w:p>
         </w:tc>
@@ -6194,10 +6146,13 @@
           </w:tcPr>
           <w:p>
             <w:r>
-              <w:t xml:space="preserve">User enters 1024 1s for string </w:t>
-            </w:r>
-            <w:r>
-              <w:t>Y</w:t>
+              <w:t xml:space="preserve">User enters </w:t>
+            </w:r>
+            <w:r>
+              <w:t>“"</w:t>
+            </w:r>
+            <w:r>
+              <w:t xml:space="preserve"> for string Y</w:t>
             </w:r>
           </w:p>
         </w:tc>
@@ -6239,10 +6194,7 @@
           </w:tcPr>
           <w:p>
             <w:r>
-              <w:t>Test string Y</w:t>
-            </w:r>
-            <w:r>
-              <w:t>’s length check (invalid value)</w:t>
+              <w:t>Test string Y’s length check (invalid value)</w:t>
             </w:r>
           </w:p>
         </w:tc>
@@ -6252,10 +6204,7 @@
           </w:tcPr>
           <w:p>
             <w:r>
-              <w:t xml:space="preserve">User enters 1025 1s for string </w:t>
-            </w:r>
-            <w:r>
-              <w:t>Y</w:t>
+              <w:t>User enters 1025 1s for string Y</w:t>
             </w:r>
           </w:p>
         </w:tc>
@@ -6297,10 +6246,7 @@
           </w:tcPr>
           <w:p>
             <w:r>
-              <w:t>Test string Y</w:t>
-            </w:r>
-            <w:r>
-              <w:t>’s Unicode check</w:t>
+              <w:t>Test string Y’s Unicode check</w:t>
             </w:r>
           </w:p>
         </w:tc>
@@ -6437,26 +6383,26 @@
           <w:noProof/>
           <w:lang w:val="es-ES"/>
         </w:rPr>
+        <w:t xml:space="preserve">Pellentesque habitant morbi tristique senectus et netus et malesuada fames ac turpis egestas. </w:t>
+      </w:r>
+      <w:r>
+        <w:rPr>
+          <w:noProof/>
+        </w:rPr>
+        <w:t>Proin pharetra nonummy pede. Mauris et orci.</w:t>
+      </w:r>
+    </w:p>
+    <w:p>
+      <w:pPr>
+        <w:rPr>
+          <w:noProof/>
+        </w:rPr>
+      </w:pPr>
+      <w:r>
+        <w:rPr>
+          <w:noProof/>
+        </w:rPr>
         <w:lastRenderedPageBreak/>
-        <w:t xml:space="preserve">Pellentesque habitant morbi tristique senectus et netus et malesuada fames ac turpis egestas. </w:t>
-      </w:r>
-      <w:r>
-        <w:rPr>
-          <w:noProof/>
-        </w:rPr>
-        <w:t>Proin pharetra nonummy pede. Mauris et orci.</w:t>
-      </w:r>
-    </w:p>
-    <w:p>
-      <w:pPr>
-        <w:rPr>
-          <w:noProof/>
-        </w:rPr>
-      </w:pPr>
-      <w:r>
-        <w:rPr>
-          <w:noProof/>
-        </w:rPr>
         <w:t>Aenean nec lorem. In porttitor. Donec laoreet nonummy augue.</w:t>
       </w:r>
     </w:p>
@@ -6678,10 +6624,13 @@
       <w:r>
         <w:t xml:space="preserve">To fix the </w:t>
       </w:r>
-      <w:bookmarkStart w:id="19" w:name="_GoBack"/>
-      <w:bookmarkEnd w:id="19"/>
-      <w:r>
-        <w:t>greeting I set the name to a variable as shown below</w:t>
+      <w:proofErr w:type="gramStart"/>
+      <w:r>
+        <w:t>greeting</w:t>
+      </w:r>
+      <w:proofErr w:type="gramEnd"/>
+      <w:r>
+        <w:t xml:space="preserve"> I set the name to a variable as shown below</w:t>
       </w:r>
     </w:p>
     <w:p/>
@@ -6689,51 +6638,697 @@
       <w:pPr>
         <w:pStyle w:val="Heading3"/>
       </w:pPr>
-      <w:bookmarkStart w:id="20" w:name="_Toc92788777"/>
-      <w:r>
-        <w:lastRenderedPageBreak/>
+      <w:bookmarkStart w:id="19" w:name="_Toc92788777"/>
+      <w:r>
         <w:t>Prototype 1.2 code</w:t>
       </w:r>
-      <w:bookmarkEnd w:id="20"/>
+      <w:bookmarkEnd w:id="19"/>
     </w:p>
     <w:p>
       <w:pPr>
         <w:pStyle w:val="Heading3"/>
       </w:pPr>
-      <w:bookmarkStart w:id="21" w:name="_Toc92788778"/>
+      <w:bookmarkStart w:id="20" w:name="_Toc92788778"/>
       <w:r>
         <w:t>Prototype 1.2 testing</w:t>
       </w:r>
-      <w:bookmarkEnd w:id="21"/>
+      <w:bookmarkEnd w:id="20"/>
     </w:p>
     <w:p>
       <w:pPr>
         <w:pStyle w:val="Heading2"/>
       </w:pPr>
-      <w:bookmarkStart w:id="22" w:name="_Toc92788779"/>
+      <w:bookmarkStart w:id="21" w:name="_Toc92788779"/>
       <w:r>
         <w:t>Iteration 2</w:t>
       </w:r>
-      <w:bookmarkEnd w:id="22"/>
+      <w:bookmarkEnd w:id="21"/>
     </w:p>
     <w:p>
       <w:pPr>
         <w:pStyle w:val="Heading3"/>
       </w:pPr>
-      <w:bookmarkStart w:id="23" w:name="_Toc92788780"/>
+      <w:bookmarkStart w:id="22" w:name="_Toc92788780"/>
       <w:r>
         <w:t>Prototype 2.1 code</w:t>
       </w:r>
-      <w:bookmarkEnd w:id="23"/>
+      <w:bookmarkEnd w:id="22"/>
     </w:p>
     <w:p>
       <w:pPr>
         <w:pStyle w:val="Heading3"/>
       </w:pPr>
-      <w:bookmarkStart w:id="24" w:name="_Toc92788781"/>
+      <w:bookmarkStart w:id="23" w:name="_Toc92788781"/>
       <w:r>
         <w:t>Prototype 2.1 testing</w:t>
       </w:r>
+      <w:bookmarkEnd w:id="23"/>
+    </w:p>
+    <w:tbl>
+      <w:tblPr>
+        <w:tblStyle w:val="TableGrid"/>
+        <w:tblW w:w="10276" w:type="dxa"/>
+        <w:tblLook w:val="04A0" w:firstRow="1" w:lastRow="0" w:firstColumn="1" w:lastColumn="0" w:noHBand="0" w:noVBand="1"/>
+      </w:tblPr>
+      <w:tblGrid>
+        <w:gridCol w:w="1738"/>
+        <w:gridCol w:w="1852"/>
+        <w:gridCol w:w="1689"/>
+        <w:gridCol w:w="1779"/>
+        <w:gridCol w:w="1732"/>
+        <w:gridCol w:w="1486"/>
+      </w:tblGrid>
+      <w:tr>
+        <w:trPr>
+          <w:trHeight w:val="503"/>
+        </w:trPr>
+        <w:tc>
+          <w:tcPr>
+            <w:tcW w:w="1738" w:type="dxa"/>
+          </w:tcPr>
+          <w:p>
+            <w:r>
+              <w:t>Test number</w:t>
+            </w:r>
+          </w:p>
+        </w:tc>
+        <w:tc>
+          <w:tcPr>
+            <w:tcW w:w="1852" w:type="dxa"/>
+          </w:tcPr>
+          <w:p>
+            <w:r>
+              <w:t>Description</w:t>
+            </w:r>
+          </w:p>
+        </w:tc>
+        <w:tc>
+          <w:tcPr>
+            <w:tcW w:w="1689" w:type="dxa"/>
+          </w:tcPr>
+          <w:p>
+            <w:r>
+              <w:t>Test data</w:t>
+            </w:r>
+          </w:p>
+        </w:tc>
+        <w:tc>
+          <w:tcPr>
+            <w:tcW w:w="1779" w:type="dxa"/>
+          </w:tcPr>
+          <w:p>
+            <w:r>
+              <w:t>Expected result</w:t>
+            </w:r>
+          </w:p>
+        </w:tc>
+        <w:tc>
+          <w:tcPr>
+            <w:tcW w:w="1732" w:type="dxa"/>
+          </w:tcPr>
+          <w:p>
+            <w:r>
+              <w:t>Success criteria</w:t>
+            </w:r>
+          </w:p>
+        </w:tc>
+        <w:tc>
+          <w:tcPr>
+            <w:tcW w:w="1486" w:type="dxa"/>
+          </w:tcPr>
+          <w:p>
+            <w:r>
+              <w:t>Actual result</w:t>
+            </w:r>
+          </w:p>
+        </w:tc>
+      </w:tr>
+      <w:tr>
+        <w:trPr>
+          <w:trHeight w:val="1500"/>
+        </w:trPr>
+        <w:tc>
+          <w:tcPr>
+            <w:tcW w:w="1738" w:type="dxa"/>
+          </w:tcPr>
+          <w:p>
+            <w:r>
+              <w:t>1.2</w:t>
+            </w:r>
+            <w:r>
+              <w:t>a</w:t>
+            </w:r>
+          </w:p>
+        </w:tc>
+        <w:tc>
+          <w:tcPr>
+            <w:tcW w:w="1852" w:type="dxa"/>
+          </w:tcPr>
+          <w:p>
+            <w:r>
+              <w:t>Test string X’s presence check</w:t>
+            </w:r>
+          </w:p>
+        </w:tc>
+        <w:tc>
+          <w:tcPr>
+            <w:tcW w:w="1689" w:type="dxa"/>
+          </w:tcPr>
+          <w:p>
+            <w:r>
+              <w:t>User enters “” for string X</w:t>
+            </w:r>
+          </w:p>
+        </w:tc>
+        <w:tc>
+          <w:tcPr>
+            <w:tcW w:w="1779" w:type="dxa"/>
+          </w:tcPr>
+          <w:p>
+            <w:r>
+              <w:t>Program should display a message asking the user to enter a valid string</w:t>
+            </w:r>
+          </w:p>
+        </w:tc>
+        <w:tc>
+          <w:tcPr>
+            <w:tcW w:w="1732" w:type="dxa"/>
+          </w:tcPr>
+          <w:p>
+            <w:r>
+              <w:t>2 and 5</w:t>
+            </w:r>
+          </w:p>
+        </w:tc>
+        <w:tc>
+          <w:tcPr>
+            <w:tcW w:w="1486" w:type="dxa"/>
+          </w:tcPr>
+          <w:p>
+            <w:r>
+              <w:t>Success! See screenshot 2.1a1 below</w:t>
+            </w:r>
+          </w:p>
+        </w:tc>
+      </w:tr>
+    </w:tbl>
+    <w:p>
+      <w:r>
+        <w:rPr>
+          <w:noProof/>
+          <w:lang w:eastAsia="en-GB"/>
+        </w:rPr>
+        <w:lastRenderedPageBreak/>
+        <w:drawing>
+          <wp:inline distT="0" distB="0" distL="0" distR="0" wp14:anchorId="30697F06" wp14:editId="6E0162DC">
+            <wp:extent cx="4218572" cy="2496710"/>
+            <wp:effectExtent l="0" t="0" r="0" b="0"/>
+            <wp:docPr id="11" name="Picture 11"/>
+            <wp:cNvGraphicFramePr>
+              <a:graphicFrameLocks xmlns:a="http://schemas.openxmlformats.org/drawingml/2006/main" noChangeAspect="1"/>
+            </wp:cNvGraphicFramePr>
+            <a:graphic xmlns:a="http://schemas.openxmlformats.org/drawingml/2006/main">
+              <a:graphicData uri="http://schemas.openxmlformats.org/drawingml/2006/picture">
+                <pic:pic xmlns:pic="http://schemas.openxmlformats.org/drawingml/2006/picture">
+                  <pic:nvPicPr>
+                    <pic:cNvPr id="1" name=""/>
+                    <pic:cNvPicPr/>
+                  </pic:nvPicPr>
+                  <pic:blipFill rotWithShape="1">
+                    <a:blip r:embed="rId12"/>
+                    <a:srcRect l="8741" t="15044" r="50467" b="42035"/>
+                    <a:stretch/>
+                  </pic:blipFill>
+                  <pic:spPr bwMode="auto">
+                    <a:xfrm>
+                      <a:off x="0" y="0"/>
+                      <a:ext cx="4237696" cy="2508028"/>
+                    </a:xfrm>
+                    <a:prstGeom prst="rect">
+                      <a:avLst/>
+                    </a:prstGeom>
+                    <a:ln>
+                      <a:noFill/>
+                    </a:ln>
+                    <a:extLst>
+                      <a:ext uri="{53640926-AAD7-44D8-BBD7-CCE9431645EC}">
+                        <a14:shadowObscured xmlns:a14="http://schemas.microsoft.com/office/drawing/2010/main"/>
+                      </a:ext>
+                    </a:extLst>
+                  </pic:spPr>
+                </pic:pic>
+              </a:graphicData>
+            </a:graphic>
+          </wp:inline>
+        </w:drawing>
+      </w:r>
+    </w:p>
+    <w:tbl>
+      <w:tblPr>
+        <w:tblStyle w:val="TableGrid"/>
+        <w:tblW w:w="0" w:type="auto"/>
+        <w:tblLook w:val="04A0" w:firstRow="1" w:lastRow="0" w:firstColumn="1" w:lastColumn="0" w:noHBand="0" w:noVBand="1"/>
+      </w:tblPr>
+      <w:tblGrid>
+        <w:gridCol w:w="1502"/>
+        <w:gridCol w:w="1502"/>
+        <w:gridCol w:w="1503"/>
+        <w:gridCol w:w="1503"/>
+        <w:gridCol w:w="1503"/>
+        <w:gridCol w:w="1503"/>
+      </w:tblGrid>
+      <w:tr>
+        <w:tc>
+          <w:tcPr>
+            <w:tcW w:w="1502" w:type="dxa"/>
+          </w:tcPr>
+          <w:p>
+            <w:r>
+              <w:t>Test number</w:t>
+            </w:r>
+          </w:p>
+        </w:tc>
+        <w:tc>
+          <w:tcPr>
+            <w:tcW w:w="1502" w:type="dxa"/>
+          </w:tcPr>
+          <w:p>
+            <w:r>
+              <w:t>Description</w:t>
+            </w:r>
+          </w:p>
+        </w:tc>
+        <w:tc>
+          <w:tcPr>
+            <w:tcW w:w="1503" w:type="dxa"/>
+          </w:tcPr>
+          <w:p>
+            <w:r>
+              <w:t>Test data</w:t>
+            </w:r>
+          </w:p>
+        </w:tc>
+        <w:tc>
+          <w:tcPr>
+            <w:tcW w:w="1503" w:type="dxa"/>
+          </w:tcPr>
+          <w:p>
+            <w:r>
+              <w:t>Expected result</w:t>
+            </w:r>
+          </w:p>
+        </w:tc>
+        <w:tc>
+          <w:tcPr>
+            <w:tcW w:w="1503" w:type="dxa"/>
+          </w:tcPr>
+          <w:p>
+            <w:r>
+              <w:t>Success criteria</w:t>
+            </w:r>
+          </w:p>
+        </w:tc>
+        <w:tc>
+          <w:tcPr>
+            <w:tcW w:w="1503" w:type="dxa"/>
+          </w:tcPr>
+          <w:p>
+            <w:r>
+              <w:t>Actual result</w:t>
+            </w:r>
+          </w:p>
+        </w:tc>
+      </w:tr>
+      <w:tr>
+        <w:tc>
+          <w:tcPr>
+            <w:tcW w:w="1502" w:type="dxa"/>
+          </w:tcPr>
+          <w:p>
+            <w:r>
+              <w:t>1.2b</w:t>
+            </w:r>
+          </w:p>
+        </w:tc>
+        <w:tc>
+          <w:tcPr>
+            <w:tcW w:w="1502" w:type="dxa"/>
+          </w:tcPr>
+          <w:p>
+            <w:r>
+              <w:t>Test string X’s length check (acceptable value)</w:t>
+            </w:r>
+          </w:p>
+        </w:tc>
+        <w:tc>
+          <w:tcPr>
+            <w:tcW w:w="1503" w:type="dxa"/>
+          </w:tcPr>
+          <w:p>
+            <w:r>
+              <w:t>User enters 1024 1s for string X</w:t>
+            </w:r>
+          </w:p>
+        </w:tc>
+        <w:tc>
+          <w:tcPr>
+            <w:tcW w:w="1503" w:type="dxa"/>
+          </w:tcPr>
+          <w:p>
+            <w:r>
+              <w:t>Program should validate successfully</w:t>
+            </w:r>
+          </w:p>
+        </w:tc>
+        <w:tc>
+          <w:tcPr>
+            <w:tcW w:w="1503" w:type="dxa"/>
+          </w:tcPr>
+          <w:p>
+            <w:r>
+              <w:t>2 and 8</w:t>
+            </w:r>
+          </w:p>
+        </w:tc>
+        <w:tc>
+          <w:tcPr>
+            <w:tcW w:w="1503" w:type="dxa"/>
+          </w:tcPr>
+          <w:p>
+            <w:r>
+              <w:t>Failed! See screenshot 1.2b1 below</w:t>
+            </w:r>
+          </w:p>
+        </w:tc>
+      </w:tr>
+    </w:tbl>
+    <w:p>
+      <w:r>
+        <w:rPr>
+          <w:noProof/>
+          <w:lang w:eastAsia="en-GB"/>
+        </w:rPr>
+        <w:drawing>
+          <wp:inline distT="0" distB="0" distL="0" distR="0" wp14:anchorId="79380A82" wp14:editId="025F7073">
+            <wp:extent cx="2790908" cy="1670810"/>
+            <wp:effectExtent l="0" t="0" r="0" b="5715"/>
+            <wp:docPr id="23" name="Picture 23"/>
+            <wp:cNvGraphicFramePr>
+              <a:graphicFrameLocks xmlns:a="http://schemas.openxmlformats.org/drawingml/2006/main" noChangeAspect="1"/>
+            </wp:cNvGraphicFramePr>
+            <a:graphic xmlns:a="http://schemas.openxmlformats.org/drawingml/2006/main">
+              <a:graphicData uri="http://schemas.openxmlformats.org/drawingml/2006/picture">
+                <pic:pic xmlns:pic="http://schemas.openxmlformats.org/drawingml/2006/picture">
+                  <pic:nvPicPr>
+                    <pic:cNvPr id="1" name=""/>
+                    <pic:cNvPicPr/>
+                  </pic:nvPicPr>
+                  <pic:blipFill rotWithShape="1">
+                    <a:blip r:embed="rId13"/>
+                    <a:srcRect l="1664" t="2713" r="56852" b="53136"/>
+                    <a:stretch/>
+                  </pic:blipFill>
+                  <pic:spPr bwMode="auto">
+                    <a:xfrm>
+                      <a:off x="0" y="0"/>
+                      <a:ext cx="2816559" cy="1686166"/>
+                    </a:xfrm>
+                    <a:prstGeom prst="rect">
+                      <a:avLst/>
+                    </a:prstGeom>
+                    <a:ln>
+                      <a:noFill/>
+                    </a:ln>
+                    <a:extLst>
+                      <a:ext uri="{53640926-AAD7-44D8-BBD7-CCE9431645EC}">
+                        <a14:shadowObscured xmlns:a14="http://schemas.microsoft.com/office/drawing/2010/main"/>
+                      </a:ext>
+                    </a:extLst>
+                  </pic:spPr>
+                </pic:pic>
+              </a:graphicData>
+            </a:graphic>
+          </wp:inline>
+        </w:drawing>
+      </w:r>
+    </w:p>
+    <w:p>
+      <w:r>
+        <w:t>Fixed by changing code shown below:</w:t>
+      </w:r>
+    </w:p>
+    <w:p>
+      <w:pPr>
+        <w:autoSpaceDE w:val="0"/>
+        <w:autoSpaceDN w:val="0"/>
+        <w:adjustRightInd w:val="0"/>
+        <w:spacing w:after="0" w:line="240" w:lineRule="auto"/>
+        <w:rPr>
+          <w:rFonts w:ascii="Consolas" w:hAnsi="Consolas" w:cs="Consolas"/>
+          <w:color w:val="000000"/>
+          <w:sz w:val="19"/>
+          <w:szCs w:val="19"/>
+        </w:rPr>
+      </w:pPr>
+      <w:proofErr w:type="gramStart"/>
+      <w:r>
+        <w:rPr>
+          <w:rFonts w:ascii="Consolas" w:hAnsi="Consolas" w:cs="Consolas"/>
+          <w:color w:val="0000FF"/>
+          <w:sz w:val="19"/>
+          <w:szCs w:val="19"/>
+        </w:rPr>
+        <w:t>if</w:t>
+      </w:r>
+      <w:proofErr w:type="gramEnd"/>
+      <w:r>
+        <w:rPr>
+          <w:rFonts w:ascii="Consolas" w:hAnsi="Consolas" w:cs="Consolas"/>
+          <w:color w:val="000000"/>
+          <w:sz w:val="19"/>
+          <w:szCs w:val="19"/>
+        </w:rPr>
+        <w:t xml:space="preserve"> (</w:t>
+      </w:r>
+      <w:proofErr w:type="spellStart"/>
+      <w:r>
+        <w:rPr>
+          <w:rFonts w:ascii="Consolas" w:hAnsi="Consolas" w:cs="Consolas"/>
+          <w:color w:val="000000"/>
+          <w:sz w:val="19"/>
+          <w:szCs w:val="19"/>
+        </w:rPr>
+        <w:t>input.Length</w:t>
+      </w:r>
+      <w:proofErr w:type="spellEnd"/>
+      <w:r>
+        <w:rPr>
+          <w:rFonts w:ascii="Consolas" w:hAnsi="Consolas" w:cs="Consolas"/>
+          <w:color w:val="000000"/>
+          <w:sz w:val="19"/>
+          <w:szCs w:val="19"/>
+        </w:rPr>
+        <w:t xml:space="preserve"> &gt;= 1024)</w:t>
+      </w:r>
+    </w:p>
+    <w:p>
+      <w:pPr>
+        <w:rPr>
+          <w:rFonts w:ascii="Consolas" w:hAnsi="Consolas" w:cs="Consolas"/>
+          <w:color w:val="000000"/>
+          <w:sz w:val="19"/>
+          <w:szCs w:val="19"/>
+        </w:rPr>
+      </w:pPr>
+      <w:r>
+        <w:rPr>
+          <w:rFonts w:ascii="Consolas" w:hAnsi="Consolas" w:cs="Consolas"/>
+          <w:color w:val="000000"/>
+          <w:sz w:val="19"/>
+          <w:szCs w:val="19"/>
+        </w:rPr>
+        <w:t xml:space="preserve">                </w:t>
+      </w:r>
+      <w:proofErr w:type="gramStart"/>
+      <w:r>
+        <w:rPr>
+          <w:rFonts w:ascii="Consolas" w:hAnsi="Consolas" w:cs="Consolas"/>
+          <w:color w:val="0000FF"/>
+          <w:sz w:val="19"/>
+          <w:szCs w:val="19"/>
+        </w:rPr>
+        <w:t>return</w:t>
+      </w:r>
+      <w:proofErr w:type="gramEnd"/>
+      <w:r>
+        <w:rPr>
+          <w:rFonts w:ascii="Consolas" w:hAnsi="Consolas" w:cs="Consolas"/>
+          <w:color w:val="000000"/>
+          <w:sz w:val="19"/>
+          <w:szCs w:val="19"/>
+        </w:rPr>
+        <w:t xml:space="preserve"> </w:t>
+      </w:r>
+      <w:r>
+        <w:rPr>
+          <w:rFonts w:ascii="Consolas" w:hAnsi="Consolas" w:cs="Consolas"/>
+          <w:color w:val="0000FF"/>
+          <w:sz w:val="19"/>
+          <w:szCs w:val="19"/>
+        </w:rPr>
+        <w:t>false</w:t>
+      </w:r>
+      <w:r>
+        <w:rPr>
+          <w:rFonts w:ascii="Consolas" w:hAnsi="Consolas" w:cs="Consolas"/>
+          <w:color w:val="000000"/>
+          <w:sz w:val="19"/>
+          <w:szCs w:val="19"/>
+        </w:rPr>
+        <w:t>;</w:t>
+      </w:r>
+    </w:p>
+    <w:p>
+      <w:pPr>
+        <w:rPr>
+          <w:rFonts w:cstheme="minorHAnsi"/>
+          <w:color w:val="000000"/>
+        </w:rPr>
+      </w:pPr>
+      <w:proofErr w:type="gramStart"/>
+      <w:r>
+        <w:rPr>
+          <w:rFonts w:cstheme="minorHAnsi"/>
+          <w:color w:val="000000"/>
+        </w:rPr>
+        <w:t>to</w:t>
+      </w:r>
+      <w:proofErr w:type="gramEnd"/>
+      <w:r>
+        <w:rPr>
+          <w:rFonts w:cstheme="minorHAnsi"/>
+          <w:color w:val="000000"/>
+        </w:rPr>
+        <w:t>:</w:t>
+      </w:r>
+    </w:p>
+    <w:p>
+      <w:pPr>
+        <w:autoSpaceDE w:val="0"/>
+        <w:autoSpaceDN w:val="0"/>
+        <w:adjustRightInd w:val="0"/>
+        <w:spacing w:after="0" w:line="240" w:lineRule="auto"/>
+        <w:rPr>
+          <w:rFonts w:ascii="Consolas" w:hAnsi="Consolas" w:cs="Consolas"/>
+          <w:color w:val="000000"/>
+          <w:sz w:val="19"/>
+          <w:szCs w:val="19"/>
+        </w:rPr>
+      </w:pPr>
+      <w:proofErr w:type="gramStart"/>
+      <w:r>
+        <w:rPr>
+          <w:rFonts w:ascii="Consolas" w:hAnsi="Consolas" w:cs="Consolas"/>
+          <w:color w:val="0000FF"/>
+          <w:sz w:val="19"/>
+          <w:szCs w:val="19"/>
+        </w:rPr>
+        <w:t>if</w:t>
+      </w:r>
+      <w:proofErr w:type="gramEnd"/>
+      <w:r>
+        <w:rPr>
+          <w:rFonts w:ascii="Consolas" w:hAnsi="Consolas" w:cs="Consolas"/>
+          <w:color w:val="000000"/>
+          <w:sz w:val="19"/>
+          <w:szCs w:val="19"/>
+        </w:rPr>
+        <w:t xml:space="preserve"> (</w:t>
+      </w:r>
+      <w:proofErr w:type="spellStart"/>
+      <w:r>
+        <w:rPr>
+          <w:rFonts w:ascii="Consolas" w:hAnsi="Consolas" w:cs="Consolas"/>
+          <w:color w:val="000000"/>
+          <w:sz w:val="19"/>
+          <w:szCs w:val="19"/>
+        </w:rPr>
+        <w:t>input.Length</w:t>
+      </w:r>
+      <w:proofErr w:type="spellEnd"/>
+      <w:r>
+        <w:rPr>
+          <w:rFonts w:ascii="Consolas" w:hAnsi="Consolas" w:cs="Consolas"/>
+          <w:color w:val="000000"/>
+          <w:sz w:val="19"/>
+          <w:szCs w:val="19"/>
+        </w:rPr>
+        <w:t xml:space="preserve"> &gt;</w:t>
+      </w:r>
+      <w:r>
+        <w:rPr>
+          <w:rFonts w:ascii="Consolas" w:hAnsi="Consolas" w:cs="Consolas"/>
+          <w:color w:val="000000"/>
+          <w:sz w:val="19"/>
+          <w:szCs w:val="19"/>
+        </w:rPr>
+        <w:t xml:space="preserve"> 1024)</w:t>
+      </w:r>
+    </w:p>
+    <w:p>
+      <w:pPr>
+        <w:rPr>
+          <w:rFonts w:cstheme="minorHAnsi"/>
+        </w:rPr>
+      </w:pPr>
+      <w:r>
+        <w:rPr>
+          <w:rFonts w:ascii="Consolas" w:hAnsi="Consolas" w:cs="Consolas"/>
+          <w:color w:val="000000"/>
+          <w:sz w:val="19"/>
+          <w:szCs w:val="19"/>
+        </w:rPr>
+        <w:t xml:space="preserve">                </w:t>
+      </w:r>
+      <w:proofErr w:type="gramStart"/>
+      <w:r>
+        <w:rPr>
+          <w:rFonts w:ascii="Consolas" w:hAnsi="Consolas" w:cs="Consolas"/>
+          <w:color w:val="0000FF"/>
+          <w:sz w:val="19"/>
+          <w:szCs w:val="19"/>
+        </w:rPr>
+        <w:t>return</w:t>
+      </w:r>
+      <w:proofErr w:type="gramEnd"/>
+      <w:r>
+        <w:rPr>
+          <w:rFonts w:ascii="Consolas" w:hAnsi="Consolas" w:cs="Consolas"/>
+          <w:color w:val="000000"/>
+          <w:sz w:val="19"/>
+          <w:szCs w:val="19"/>
+        </w:rPr>
+        <w:t xml:space="preserve"> </w:t>
+      </w:r>
+      <w:r>
+        <w:rPr>
+          <w:rFonts w:ascii="Consolas" w:hAnsi="Consolas" w:cs="Consolas"/>
+          <w:color w:val="0000FF"/>
+          <w:sz w:val="19"/>
+          <w:szCs w:val="19"/>
+        </w:rPr>
+        <w:t>false</w:t>
+      </w:r>
+      <w:r>
+        <w:rPr>
+          <w:rFonts w:ascii="Consolas" w:hAnsi="Consolas" w:cs="Consolas"/>
+          <w:color w:val="000000"/>
+          <w:sz w:val="19"/>
+          <w:szCs w:val="19"/>
+        </w:rPr>
+        <w:t>;</w:t>
+      </w:r>
+      <w:bookmarkStart w:id="24" w:name="_GoBack"/>
       <w:bookmarkEnd w:id="24"/>
     </w:p>
     <w:p>
@@ -6742,6 +7337,7 @@
       </w:pPr>
       <w:bookmarkStart w:id="25" w:name="_Toc92788782"/>
       <w:r>
+        <w:lastRenderedPageBreak/>
         <w:t>Prototype 2.2 code</w:t>
       </w:r>
       <w:bookmarkEnd w:id="25"/>
@@ -7016,77 +7612,77 @@
       </w:pPr>
       <w:bookmarkStart w:id="37" w:name="_Toc92788794"/>
       <w:r>
+        <w:t>Testing for usability</w:t>
+      </w:r>
+      <w:bookmarkEnd w:id="37"/>
+    </w:p>
+    <w:p>
+      <w:pPr>
+        <w:rPr>
+          <w:noProof/>
+          <w:lang w:val="es-ES"/>
+        </w:rPr>
+      </w:pPr>
+      <w:r>
+        <w:rPr>
+          <w:noProof/>
+        </w:rPr>
+        <w:t xml:space="preserve">Lorem ipsum dolor sit amet, consectetuer adipiscing elit. </w:t>
+      </w:r>
+      <w:r>
+        <w:rPr>
+          <w:noProof/>
+          <w:lang w:val="es-ES"/>
+        </w:rPr>
+        <w:t>Maecenas porttitor congue massa. Fusce posuere, magna sed pulvinar ultricies, purus lectus malesuada libero, sit amet commodo magna eros quis urna.</w:t>
+      </w:r>
+    </w:p>
+    <w:p>
+      <w:pPr>
+        <w:rPr>
+          <w:noProof/>
+          <w:lang w:val="es-ES"/>
+        </w:rPr>
+      </w:pPr>
+      <w:r>
+        <w:rPr>
+          <w:noProof/>
+          <w:lang w:val="es-ES"/>
+        </w:rPr>
+        <w:t>Nunc viverra imperdiet enim. Fusce est. Vivamus a tellus.</w:t>
+      </w:r>
+    </w:p>
+    <w:p>
+      <w:pPr>
+        <w:rPr>
+          <w:noProof/>
+        </w:rPr>
+      </w:pPr>
+      <w:r>
+        <w:rPr>
+          <w:noProof/>
+          <w:lang w:val="es-ES"/>
+        </w:rPr>
+        <w:t xml:space="preserve">Pellentesque habitant morbi tristique senectus et netus et malesuada fames ac turpis egestas. </w:t>
+      </w:r>
+      <w:r>
+        <w:rPr>
+          <w:noProof/>
+        </w:rPr>
+        <w:t>Proin pharetra nonummy pede. Mauris et orci.</w:t>
+      </w:r>
+    </w:p>
+    <w:p>
+      <w:pPr>
+        <w:rPr>
+          <w:noProof/>
+        </w:rPr>
+      </w:pPr>
+      <w:r>
+        <w:rPr>
+          <w:noProof/>
+        </w:rPr>
         <w:lastRenderedPageBreak/>
-        <w:t>Testing for usability</w:t>
-      </w:r>
-      <w:bookmarkEnd w:id="37"/>
-    </w:p>
-    <w:p>
-      <w:pPr>
-        <w:rPr>
-          <w:noProof/>
-          <w:lang w:val="es-ES"/>
-        </w:rPr>
-      </w:pPr>
-      <w:r>
-        <w:rPr>
-          <w:noProof/>
-        </w:rPr>
-        <w:t xml:space="preserve">Lorem ipsum dolor sit amet, consectetuer adipiscing elit. </w:t>
-      </w:r>
-      <w:r>
-        <w:rPr>
-          <w:noProof/>
-          <w:lang w:val="es-ES"/>
-        </w:rPr>
-        <w:t>Maecenas porttitor congue massa. Fusce posuere, magna sed pulvinar ultricies, purus lectus malesuada libero, sit amet commodo magna eros quis urna.</w:t>
-      </w:r>
-    </w:p>
-    <w:p>
-      <w:pPr>
-        <w:rPr>
-          <w:noProof/>
-          <w:lang w:val="es-ES"/>
-        </w:rPr>
-      </w:pPr>
-      <w:r>
-        <w:rPr>
-          <w:noProof/>
-          <w:lang w:val="es-ES"/>
-        </w:rPr>
-        <w:t>Nunc viverra imperdiet enim. Fusce est. Vivamus a tellus.</w:t>
-      </w:r>
-    </w:p>
-    <w:p>
-      <w:pPr>
-        <w:rPr>
-          <w:noProof/>
-        </w:rPr>
-      </w:pPr>
-      <w:r>
-        <w:rPr>
-          <w:noProof/>
-          <w:lang w:val="es-ES"/>
-        </w:rPr>
-        <w:t xml:space="preserve">Pellentesque habitant morbi tristique senectus et netus et malesuada fames ac turpis egestas. </w:t>
-      </w:r>
-      <w:r>
-        <w:rPr>
-          <w:noProof/>
-        </w:rPr>
-        <w:t>Proin pharetra nonummy pede. Mauris et orci.</w:t>
-      </w:r>
-    </w:p>
-    <w:p>
-      <w:pPr>
-        <w:rPr>
-          <w:noProof/>
-        </w:rPr>
-      </w:pPr>
-      <w:r>
-        <w:rPr>
-          <w:noProof/>
-        </w:rPr>
         <w:t>Aenean nec lorem. In porttitor. Donec laoreet nonummy augue.</w:t>
       </w:r>
     </w:p>
@@ -7348,7 +7944,6 @@
         <w:rPr>
           <w:noProof/>
         </w:rPr>
-        <w:lastRenderedPageBreak/>
         <w:t>Aenean nec lorem. In porttitor. Donec laoreet nonummy augue.</w:t>
       </w:r>
     </w:p>
@@ -9038,6 +9633,13 @@
         </dgm:presLayoutVars>
       </dgm:prSet>
       <dgm:spPr/>
+      <dgm:t>
+        <a:bodyPr/>
+        <a:lstStyle/>
+        <a:p>
+          <a:endParaRPr lang="en-US"/>
+        </a:p>
+      </dgm:t>
     </dgm:pt>
     <dgm:pt modelId="{10233ADB-6792-4E64-9139-78A670A7DA25}" type="pres">
       <dgm:prSet presAssocID="{0F5FAFB8-EDA8-4CF0-8E25-8F8DC239CA22}" presName="hierRoot1" presStyleCnt="0">
@@ -9069,6 +9671,13 @@
     <dgm:pt modelId="{807827D5-3F36-49BF-9674-9DEA7F0FDFC6}" type="pres">
       <dgm:prSet presAssocID="{0F5FAFB8-EDA8-4CF0-8E25-8F8DC239CA22}" presName="rootConnector1" presStyleLbl="node1" presStyleIdx="0" presStyleCnt="0"/>
       <dgm:spPr/>
+      <dgm:t>
+        <a:bodyPr/>
+        <a:lstStyle/>
+        <a:p>
+          <a:endParaRPr lang="en-US"/>
+        </a:p>
+      </dgm:t>
     </dgm:pt>
     <dgm:pt modelId="{3721E909-B6BC-4F9E-872A-94E57D2AE126}" type="pres">
       <dgm:prSet presAssocID="{0F5FAFB8-EDA8-4CF0-8E25-8F8DC239CA22}" presName="hierChild2" presStyleCnt="0"/>
@@ -9077,6 +9686,13 @@
     <dgm:pt modelId="{2725CCD4-CC7A-458B-B334-0181E8034896}" type="pres">
       <dgm:prSet presAssocID="{00159F12-A611-4C41-A4B6-395FD96840C9}" presName="Name64" presStyleLbl="parChTrans1D2" presStyleIdx="0" presStyleCnt="2"/>
       <dgm:spPr/>
+      <dgm:t>
+        <a:bodyPr/>
+        <a:lstStyle/>
+        <a:p>
+          <a:endParaRPr lang="en-US"/>
+        </a:p>
+      </dgm:t>
     </dgm:pt>
     <dgm:pt modelId="{56E6185A-E708-4456-910A-D233BEC57F11}" type="pres">
       <dgm:prSet presAssocID="{777823C7-DCC7-4E1C-969E-B2E19B1D562D}" presName="hierRoot2" presStyleCnt="0">
@@ -9097,10 +9713,24 @@
         </dgm:presLayoutVars>
       </dgm:prSet>
       <dgm:spPr/>
+      <dgm:t>
+        <a:bodyPr/>
+        <a:lstStyle/>
+        <a:p>
+          <a:endParaRPr lang="en-US"/>
+        </a:p>
+      </dgm:t>
     </dgm:pt>
     <dgm:pt modelId="{0F334145-29A3-4978-8416-C3393703FA2C}" type="pres">
       <dgm:prSet presAssocID="{777823C7-DCC7-4E1C-969E-B2E19B1D562D}" presName="rootConnector" presStyleLbl="node2" presStyleIdx="0" presStyleCnt="2"/>
       <dgm:spPr/>
+      <dgm:t>
+        <a:bodyPr/>
+        <a:lstStyle/>
+        <a:p>
+          <a:endParaRPr lang="en-US"/>
+        </a:p>
+      </dgm:t>
     </dgm:pt>
     <dgm:pt modelId="{4962F358-805E-4FED-8920-24ADA7DE2ABB}" type="pres">
       <dgm:prSet presAssocID="{777823C7-DCC7-4E1C-969E-B2E19B1D562D}" presName="hierChild4" presStyleCnt="0"/>
@@ -9140,6 +9770,13 @@
     <dgm:pt modelId="{E6C26758-03AE-411E-971D-F599F599BBD4}" type="pres">
       <dgm:prSet presAssocID="{D4F00C65-83DE-4D99-9681-B8E722BE7EB5}" presName="rootConnector" presStyleLbl="node3" presStyleIdx="0" presStyleCnt="3"/>
       <dgm:spPr/>
+      <dgm:t>
+        <a:bodyPr/>
+        <a:lstStyle/>
+        <a:p>
+          <a:endParaRPr lang="en-US"/>
+        </a:p>
+      </dgm:t>
     </dgm:pt>
     <dgm:pt modelId="{352B67AC-8B2F-4871-B99E-2425E97A1742}" type="pres">
       <dgm:prSet presAssocID="{D4F00C65-83DE-4D99-9681-B8E722BE7EB5}" presName="hierChild4" presStyleCnt="0"/>
@@ -9179,6 +9816,13 @@
     <dgm:pt modelId="{CE08910A-223C-4B42-968C-08F768204271}" type="pres">
       <dgm:prSet presAssocID="{6AE6ECEA-735D-49BC-B1FB-E5648675F0C8}" presName="rootConnector" presStyleLbl="node4" presStyleIdx="0" presStyleCnt="2"/>
       <dgm:spPr/>
+      <dgm:t>
+        <a:bodyPr/>
+        <a:lstStyle/>
+        <a:p>
+          <a:endParaRPr lang="en-US"/>
+        </a:p>
+      </dgm:t>
     </dgm:pt>
     <dgm:pt modelId="{8B65B9D6-4C2D-4794-9702-6993E25E59DA}" type="pres">
       <dgm:prSet presAssocID="{6AE6ECEA-735D-49BC-B1FB-E5648675F0C8}" presName="hierChild4" presStyleCnt="0"/>
@@ -9226,6 +9870,13 @@
     <dgm:pt modelId="{285F87BA-E07F-46D5-BBF9-1C6F94E55C89}" type="pres">
       <dgm:prSet presAssocID="{51C1DAE8-3FF4-4394-A62E-C41C450EF708}" presName="rootConnector" presStyleLbl="node3" presStyleIdx="1" presStyleCnt="3"/>
       <dgm:spPr/>
+      <dgm:t>
+        <a:bodyPr/>
+        <a:lstStyle/>
+        <a:p>
+          <a:endParaRPr lang="en-US"/>
+        </a:p>
+      </dgm:t>
     </dgm:pt>
     <dgm:pt modelId="{AB631AAA-84CD-4D8E-9ECD-2BEF2866FEBB}" type="pres">
       <dgm:prSet presAssocID="{51C1DAE8-3FF4-4394-A62E-C41C450EF708}" presName="hierChild4" presStyleCnt="0"/>
@@ -9265,6 +9916,13 @@
     <dgm:pt modelId="{F9391C70-F44F-4370-B843-95582964E104}" type="pres">
       <dgm:prSet presAssocID="{3D6291F5-A232-4087-A041-50F8E628875A}" presName="rootConnector" presStyleLbl="node4" presStyleIdx="1" presStyleCnt="2"/>
       <dgm:spPr/>
+      <dgm:t>
+        <a:bodyPr/>
+        <a:lstStyle/>
+        <a:p>
+          <a:endParaRPr lang="en-US"/>
+        </a:p>
+      </dgm:t>
     </dgm:pt>
     <dgm:pt modelId="{2E9A5F70-154E-4BD9-8D3E-0C02AFA3F64F}" type="pres">
       <dgm:prSet presAssocID="{3D6291F5-A232-4087-A041-50F8E628875A}" presName="hierChild4" presStyleCnt="0"/>
@@ -9301,10 +9959,24 @@
         </dgm:presLayoutVars>
       </dgm:prSet>
       <dgm:spPr/>
+      <dgm:t>
+        <a:bodyPr/>
+        <a:lstStyle/>
+        <a:p>
+          <a:endParaRPr lang="en-US"/>
+        </a:p>
+      </dgm:t>
     </dgm:pt>
     <dgm:pt modelId="{C4A1C375-42B1-4D28-B3DC-B380AA62A51E}" type="pres">
       <dgm:prSet presAssocID="{B0CC39CB-A5B6-4142-AEA3-162BC35EE844}" presName="rootConnector" presStyleLbl="node3" presStyleIdx="2" presStyleCnt="3"/>
       <dgm:spPr/>
+      <dgm:t>
+        <a:bodyPr/>
+        <a:lstStyle/>
+        <a:p>
+          <a:endParaRPr lang="en-US"/>
+        </a:p>
+      </dgm:t>
     </dgm:pt>
     <dgm:pt modelId="{818F2A02-C25F-4372-B15C-BC8ACE5145E2}" type="pres">
       <dgm:prSet presAssocID="{B0CC39CB-A5B6-4142-AEA3-162BC35EE844}" presName="hierChild4" presStyleCnt="0"/>
@@ -9321,6 +9993,13 @@
     <dgm:pt modelId="{B6E2A0A1-F11B-42FD-B8B0-30DF681BBFAF}" type="pres">
       <dgm:prSet presAssocID="{BAD18AA2-356B-46B6-983C-D9991F1DBC72}" presName="Name64" presStyleLbl="parChTrans1D2" presStyleIdx="1" presStyleCnt="2"/>
       <dgm:spPr/>
+      <dgm:t>
+        <a:bodyPr/>
+        <a:lstStyle/>
+        <a:p>
+          <a:endParaRPr lang="en-US"/>
+        </a:p>
+      </dgm:t>
     </dgm:pt>
     <dgm:pt modelId="{35CD0120-6753-4BE6-BCC8-43D65B0649BA}" type="pres">
       <dgm:prSet presAssocID="{83099F18-CF31-4F6B-A1EE-E6E9D09D2C50}" presName="hierRoot2" presStyleCnt="0">
@@ -9341,10 +10020,24 @@
         </dgm:presLayoutVars>
       </dgm:prSet>
       <dgm:spPr/>
+      <dgm:t>
+        <a:bodyPr/>
+        <a:lstStyle/>
+        <a:p>
+          <a:endParaRPr lang="en-US"/>
+        </a:p>
+      </dgm:t>
     </dgm:pt>
     <dgm:pt modelId="{2D2E3361-46BA-4D12-B1AC-7573BA25A2D4}" type="pres">
       <dgm:prSet presAssocID="{83099F18-CF31-4F6B-A1EE-E6E9D09D2C50}" presName="rootConnector" presStyleLbl="node2" presStyleIdx="1" presStyleCnt="2"/>
       <dgm:spPr/>
+      <dgm:t>
+        <a:bodyPr/>
+        <a:lstStyle/>
+        <a:p>
+          <a:endParaRPr lang="en-US"/>
+        </a:p>
+      </dgm:t>
     </dgm:pt>
     <dgm:pt modelId="{3951A5F9-C567-4C24-A17E-6742C0D2B1F0}" type="pres">
       <dgm:prSet presAssocID="{83099F18-CF31-4F6B-A1EE-E6E9D09D2C50}" presName="hierChild4" presStyleCnt="0"/>
@@ -9360,38 +10053,38 @@
     </dgm:pt>
   </dgm:ptLst>
   <dgm:cxnLst>
+    <dgm:cxn modelId="{E8C4919F-864A-414A-A1C3-CBE453D898E9}" type="presOf" srcId="{51C1DAE8-3FF4-4394-A62E-C41C450EF708}" destId="{445447EA-146D-42E6-B2D8-D38B5A108FC9}" srcOrd="0" destOrd="0" presId="urn:microsoft.com/office/officeart/2009/3/layout/HorizontalOrganizationChart"/>
+    <dgm:cxn modelId="{3BCED4A0-E7F9-4488-95CA-CD9020F4189C}" type="presOf" srcId="{D4F00C65-83DE-4D99-9681-B8E722BE7EB5}" destId="{66F63957-0A01-4397-ACCB-61ADE2FC779F}" srcOrd="0" destOrd="0" presId="urn:microsoft.com/office/officeart/2009/3/layout/HorizontalOrganizationChart"/>
+    <dgm:cxn modelId="{DADE4460-8F8D-4B81-9E13-818A8F70A528}" type="presOf" srcId="{0F5FAFB8-EDA8-4CF0-8E25-8F8DC239CA22}" destId="{807827D5-3F36-49BF-9674-9DEA7F0FDFC6}" srcOrd="1" destOrd="0" presId="urn:microsoft.com/office/officeart/2009/3/layout/HorizontalOrganizationChart"/>
+    <dgm:cxn modelId="{55BE16F7-4EC4-4566-AD73-6328638B1015}" srcId="{0F5FAFB8-EDA8-4CF0-8E25-8F8DC239CA22}" destId="{777823C7-DCC7-4E1C-969E-B2E19B1D562D}" srcOrd="0" destOrd="0" parTransId="{00159F12-A611-4C41-A4B6-395FD96840C9}" sibTransId="{ADE04E08-5963-4DE5-BC7E-E8CBC053948A}"/>
+    <dgm:cxn modelId="{E53DA6F2-CD84-4393-A0B5-843731370311}" type="presOf" srcId="{777823C7-DCC7-4E1C-969E-B2E19B1D562D}" destId="{91686C55-854E-477E-86D2-93A86135DBD6}" srcOrd="0" destOrd="0" presId="urn:microsoft.com/office/officeart/2009/3/layout/HorizontalOrganizationChart"/>
+    <dgm:cxn modelId="{D8F46A19-4CAF-4714-BA16-6949DAA8DF9A}" type="presOf" srcId="{00159F12-A611-4C41-A4B6-395FD96840C9}" destId="{2725CCD4-CC7A-458B-B334-0181E8034896}" srcOrd="0" destOrd="0" presId="urn:microsoft.com/office/officeart/2009/3/layout/HorizontalOrganizationChart"/>
+    <dgm:cxn modelId="{C7AAC750-EF90-4DA9-A1B6-BA10FDFAEC39}" type="presOf" srcId="{83099F18-CF31-4F6B-A1EE-E6E9D09D2C50}" destId="{2D2E3361-46BA-4D12-B1AC-7573BA25A2D4}" srcOrd="1" destOrd="0" presId="urn:microsoft.com/office/officeart/2009/3/layout/HorizontalOrganizationChart"/>
+    <dgm:cxn modelId="{6E1EC291-50F3-4D8D-BF9E-FDBCA55DC315}" srcId="{51C1DAE8-3FF4-4394-A62E-C41C450EF708}" destId="{3D6291F5-A232-4087-A041-50F8E628875A}" srcOrd="0" destOrd="0" parTransId="{397EC4F9-6575-4519-9BE9-1045AD60E8A7}" sibTransId="{51135FEF-92D7-4BEA-86D3-1E656A6A714A}"/>
+    <dgm:cxn modelId="{FB6D21EB-1D11-4450-8A30-106AB54A15CD}" type="presOf" srcId="{397EC4F9-6575-4519-9BE9-1045AD60E8A7}" destId="{DAD6618B-E9E3-44E5-A87A-322178F234B9}" srcOrd="0" destOrd="0" presId="urn:microsoft.com/office/officeart/2009/3/layout/HorizontalOrganizationChart"/>
+    <dgm:cxn modelId="{79339020-E4B5-4673-8D9C-055523DB054F}" type="presOf" srcId="{D4F00C65-83DE-4D99-9681-B8E722BE7EB5}" destId="{E6C26758-03AE-411E-971D-F599F599BBD4}" srcOrd="1" destOrd="0" presId="urn:microsoft.com/office/officeart/2009/3/layout/HorizontalOrganizationChart"/>
+    <dgm:cxn modelId="{E86FFBA3-B61F-4768-838A-C512A89DC8EB}" srcId="{777823C7-DCC7-4E1C-969E-B2E19B1D562D}" destId="{B0CC39CB-A5B6-4142-AEA3-162BC35EE844}" srcOrd="2" destOrd="0" parTransId="{FD5BAC6D-04A9-409A-94ED-152E6F5228DE}" sibTransId="{E14B0405-596C-45A5-8CEC-C2096DD3E859}"/>
+    <dgm:cxn modelId="{92504819-81B6-48B0-9D9B-27E09D16F223}" type="presOf" srcId="{FD5BAC6D-04A9-409A-94ED-152E6F5228DE}" destId="{7C15C29E-72E6-49CE-A59B-CE949DA880D3}" srcOrd="0" destOrd="0" presId="urn:microsoft.com/office/officeart/2009/3/layout/HorizontalOrganizationChart"/>
+    <dgm:cxn modelId="{933EB33E-4BEE-4A43-AA6D-B3E0CF2FA64B}" type="presOf" srcId="{51C1DAE8-3FF4-4394-A62E-C41C450EF708}" destId="{285F87BA-E07F-46D5-BBF9-1C6F94E55C89}" srcOrd="1" destOrd="0" presId="urn:microsoft.com/office/officeart/2009/3/layout/HorizontalOrganizationChart"/>
     <dgm:cxn modelId="{2124BA2D-4F2F-4C00-8D1A-E5349E3ED531}" type="presOf" srcId="{6AE6ECEA-735D-49BC-B1FB-E5648675F0C8}" destId="{CE08910A-223C-4B42-968C-08F768204271}" srcOrd="1" destOrd="0" presId="urn:microsoft.com/office/officeart/2009/3/layout/HorizontalOrganizationChart"/>
-    <dgm:cxn modelId="{FB6D21EB-1D11-4450-8A30-106AB54A15CD}" type="presOf" srcId="{397EC4F9-6575-4519-9BE9-1045AD60E8A7}" destId="{DAD6618B-E9E3-44E5-A87A-322178F234B9}" srcOrd="0" destOrd="0" presId="urn:microsoft.com/office/officeart/2009/3/layout/HorizontalOrganizationChart"/>
-    <dgm:cxn modelId="{DADE4460-8F8D-4B81-9E13-818A8F70A528}" type="presOf" srcId="{0F5FAFB8-EDA8-4CF0-8E25-8F8DC239CA22}" destId="{807827D5-3F36-49BF-9674-9DEA7F0FDFC6}" srcOrd="1" destOrd="0" presId="urn:microsoft.com/office/officeart/2009/3/layout/HorizontalOrganizationChart"/>
-    <dgm:cxn modelId="{F666E791-F358-46B8-A9C1-49FEC3FF030E}" type="presOf" srcId="{ECE2EE2E-359A-4E91-8A76-BB84C01CA377}" destId="{EEE428A8-03B4-48DD-A4F7-6FABEBF30B48}" srcOrd="0" destOrd="0" presId="urn:microsoft.com/office/officeart/2009/3/layout/HorizontalOrganizationChart"/>
+    <dgm:cxn modelId="{3CA9D64B-3E53-4C6E-B528-9C3ECE04F087}" type="presOf" srcId="{485D5755-44CB-4F46-8AE6-1A41FC2BB4F4}" destId="{CB3AE05A-DBA2-4E22-B46D-02AB0FD564CB}" srcOrd="0" destOrd="0" presId="urn:microsoft.com/office/officeart/2009/3/layout/HorizontalOrganizationChart"/>
+    <dgm:cxn modelId="{E2C0835B-F5FD-4A9C-9C62-43E2D627B23E}" type="presOf" srcId="{6AE6ECEA-735D-49BC-B1FB-E5648675F0C8}" destId="{ED1F8D1A-ED90-4678-884E-69D91CECF645}" srcOrd="0" destOrd="0" presId="urn:microsoft.com/office/officeart/2009/3/layout/HorizontalOrganizationChart"/>
+    <dgm:cxn modelId="{F7FB9BE8-051B-4A3F-9EAD-8D660F66A747}" type="presOf" srcId="{B0CC39CB-A5B6-4142-AEA3-162BC35EE844}" destId="{8D29AD5A-B64C-4117-8EFC-4A967BF41333}" srcOrd="0" destOrd="0" presId="urn:microsoft.com/office/officeart/2009/3/layout/HorizontalOrganizationChart"/>
     <dgm:cxn modelId="{DC65BAD8-5EB6-4A72-A540-825CAB0DA493}" srcId="{777823C7-DCC7-4E1C-969E-B2E19B1D562D}" destId="{51C1DAE8-3FF4-4394-A62E-C41C450EF708}" srcOrd="1" destOrd="0" parTransId="{485D5755-44CB-4F46-8AE6-1A41FC2BB4F4}" sibTransId="{26CE997F-1BD8-4473-994B-653DEE1BAD14}"/>
     <dgm:cxn modelId="{215AE316-A9F0-49B8-9B3B-158E2A0B8C40}" type="presOf" srcId="{0F5FAFB8-EDA8-4CF0-8E25-8F8DC239CA22}" destId="{5E2AE40F-01F5-4A32-AFBC-F0C09409142A}" srcOrd="0" destOrd="0" presId="urn:microsoft.com/office/officeart/2009/3/layout/HorizontalOrganizationChart"/>
-    <dgm:cxn modelId="{E8C4919F-864A-414A-A1C3-CBE453D898E9}" type="presOf" srcId="{51C1DAE8-3FF4-4394-A62E-C41C450EF708}" destId="{445447EA-146D-42E6-B2D8-D38B5A108FC9}" srcOrd="0" destOrd="0" presId="urn:microsoft.com/office/officeart/2009/3/layout/HorizontalOrganizationChart"/>
-    <dgm:cxn modelId="{7CEA0AF5-B96F-43BD-9182-A95EB0B0852F}" type="presOf" srcId="{83099F18-CF31-4F6B-A1EE-E6E9D09D2C50}" destId="{9EAA610C-B620-4EFC-A346-2A788CA73D92}" srcOrd="0" destOrd="0" presId="urn:microsoft.com/office/officeart/2009/3/layout/HorizontalOrganizationChart"/>
-    <dgm:cxn modelId="{933EB33E-4BEE-4A43-AA6D-B3E0CF2FA64B}" type="presOf" srcId="{51C1DAE8-3FF4-4394-A62E-C41C450EF708}" destId="{285F87BA-E07F-46D5-BBF9-1C6F94E55C89}" srcOrd="1" destOrd="0" presId="urn:microsoft.com/office/officeart/2009/3/layout/HorizontalOrganizationChart"/>
-    <dgm:cxn modelId="{F7FB9BE8-051B-4A3F-9EAD-8D660F66A747}" type="presOf" srcId="{B0CC39CB-A5B6-4142-AEA3-162BC35EE844}" destId="{8D29AD5A-B64C-4117-8EFC-4A967BF41333}" srcOrd="0" destOrd="0" presId="urn:microsoft.com/office/officeart/2009/3/layout/HorizontalOrganizationChart"/>
-    <dgm:cxn modelId="{6E1EC291-50F3-4D8D-BF9E-FDBCA55DC315}" srcId="{51C1DAE8-3FF4-4394-A62E-C41C450EF708}" destId="{3D6291F5-A232-4087-A041-50F8E628875A}" srcOrd="0" destOrd="0" parTransId="{397EC4F9-6575-4519-9BE9-1045AD60E8A7}" sibTransId="{51135FEF-92D7-4BEA-86D3-1E656A6A714A}"/>
-    <dgm:cxn modelId="{3BCED4A0-E7F9-4488-95CA-CD9020F4189C}" type="presOf" srcId="{D4F00C65-83DE-4D99-9681-B8E722BE7EB5}" destId="{66F63957-0A01-4397-ACCB-61ADE2FC779F}" srcOrd="0" destOrd="0" presId="urn:microsoft.com/office/officeart/2009/3/layout/HorizontalOrganizationChart"/>
-    <dgm:cxn modelId="{79339020-E4B5-4673-8D9C-055523DB054F}" type="presOf" srcId="{D4F00C65-83DE-4D99-9681-B8E722BE7EB5}" destId="{E6C26758-03AE-411E-971D-F599F599BBD4}" srcOrd="1" destOrd="0" presId="urn:microsoft.com/office/officeart/2009/3/layout/HorizontalOrganizationChart"/>
-    <dgm:cxn modelId="{E53DA6F2-CD84-4393-A0B5-843731370311}" type="presOf" srcId="{777823C7-DCC7-4E1C-969E-B2E19B1D562D}" destId="{91686C55-854E-477E-86D2-93A86135DBD6}" srcOrd="0" destOrd="0" presId="urn:microsoft.com/office/officeart/2009/3/layout/HorizontalOrganizationChart"/>
-    <dgm:cxn modelId="{92504819-81B6-48B0-9D9B-27E09D16F223}" type="presOf" srcId="{FD5BAC6D-04A9-409A-94ED-152E6F5228DE}" destId="{7C15C29E-72E6-49CE-A59B-CE949DA880D3}" srcOrd="0" destOrd="0" presId="urn:microsoft.com/office/officeart/2009/3/layout/HorizontalOrganizationChart"/>
-    <dgm:cxn modelId="{20AD96BC-96CC-4B88-9FD4-B43DCE392852}" srcId="{D4F00C65-83DE-4D99-9681-B8E722BE7EB5}" destId="{6AE6ECEA-735D-49BC-B1FB-E5648675F0C8}" srcOrd="0" destOrd="0" parTransId="{E1216C6F-1E50-4E74-A0CF-D3E80C5C41FA}" sibTransId="{F9281EC3-D30B-4FE4-84C3-7DFCF296A5D2}"/>
-    <dgm:cxn modelId="{4A890D5B-36DE-4A74-8D3F-D3B6C2546755}" type="presOf" srcId="{C60A8141-9861-46AA-8B4B-37B9AA246043}" destId="{ED4F2587-008B-4872-9DE7-DF92076729C5}" srcOrd="0" destOrd="0" presId="urn:microsoft.com/office/officeart/2009/3/layout/HorizontalOrganizationChart"/>
+    <dgm:cxn modelId="{CA289117-7C18-432A-BF1D-831DB210C701}" type="presOf" srcId="{3D6291F5-A232-4087-A041-50F8E628875A}" destId="{F9391C70-F44F-4370-B843-95582964E104}" srcOrd="1" destOrd="0" presId="urn:microsoft.com/office/officeart/2009/3/layout/HorizontalOrganizationChart"/>
     <dgm:cxn modelId="{562D4F2B-D0FE-4DFF-8492-AF29BC1B0C9C}" srcId="{0F5FAFB8-EDA8-4CF0-8E25-8F8DC239CA22}" destId="{83099F18-CF31-4F6B-A1EE-E6E9D09D2C50}" srcOrd="1" destOrd="0" parTransId="{BAD18AA2-356B-46B6-983C-D9991F1DBC72}" sibTransId="{114DD4A8-E334-459E-AE0A-2C1D5CC5AFB7}"/>
-    <dgm:cxn modelId="{CA289117-7C18-432A-BF1D-831DB210C701}" type="presOf" srcId="{3D6291F5-A232-4087-A041-50F8E628875A}" destId="{F9391C70-F44F-4370-B843-95582964E104}" srcOrd="1" destOrd="0" presId="urn:microsoft.com/office/officeart/2009/3/layout/HorizontalOrganizationChart"/>
-    <dgm:cxn modelId="{BFE5BDCC-2ED6-4F4E-A58B-542FF6850ACA}" type="presOf" srcId="{777823C7-DCC7-4E1C-969E-B2E19B1D562D}" destId="{0F334145-29A3-4978-8416-C3393703FA2C}" srcOrd="1" destOrd="0" presId="urn:microsoft.com/office/officeart/2009/3/layout/HorizontalOrganizationChart"/>
-    <dgm:cxn modelId="{B28043F4-1788-4CBC-9C07-5EC0EC231AF8}" srcId="{ECE2EE2E-359A-4E91-8A76-BB84C01CA377}" destId="{0F5FAFB8-EDA8-4CF0-8E25-8F8DC239CA22}" srcOrd="0" destOrd="0" parTransId="{57C25076-8A5E-4176-82FC-7F3F6F937CBA}" sibTransId="{AB46D403-509C-4A8E-96EB-04ACC297A37F}"/>
+    <dgm:cxn modelId="{E55FD189-F1CE-44E4-A70B-A16CE0765C1B}" type="presOf" srcId="{B0CC39CB-A5B6-4142-AEA3-162BC35EE844}" destId="{C4A1C375-42B1-4D28-B3DC-B380AA62A51E}" srcOrd="1" destOrd="0" presId="urn:microsoft.com/office/officeart/2009/3/layout/HorizontalOrganizationChart"/>
     <dgm:cxn modelId="{6811C8EC-D562-4C0E-B6B5-8F0E49AF8772}" srcId="{777823C7-DCC7-4E1C-969E-B2E19B1D562D}" destId="{D4F00C65-83DE-4D99-9681-B8E722BE7EB5}" srcOrd="0" destOrd="0" parTransId="{C60A8141-9861-46AA-8B4B-37B9AA246043}" sibTransId="{E408A1BE-0CB0-41E0-89E9-C67FB012F5E8}"/>
-    <dgm:cxn modelId="{D8F46A19-4CAF-4714-BA16-6949DAA8DF9A}" type="presOf" srcId="{00159F12-A611-4C41-A4B6-395FD96840C9}" destId="{2725CCD4-CC7A-458B-B334-0181E8034896}" srcOrd="0" destOrd="0" presId="urn:microsoft.com/office/officeart/2009/3/layout/HorizontalOrganizationChart"/>
-    <dgm:cxn modelId="{E2C0835B-F5FD-4A9C-9C62-43E2D627B23E}" type="presOf" srcId="{6AE6ECEA-735D-49BC-B1FB-E5648675F0C8}" destId="{ED1F8D1A-ED90-4678-884E-69D91CECF645}" srcOrd="0" destOrd="0" presId="urn:microsoft.com/office/officeart/2009/3/layout/HorizontalOrganizationChart"/>
-    <dgm:cxn modelId="{55BE16F7-4EC4-4566-AD73-6328638B1015}" srcId="{0F5FAFB8-EDA8-4CF0-8E25-8F8DC239CA22}" destId="{777823C7-DCC7-4E1C-969E-B2E19B1D562D}" srcOrd="0" destOrd="0" parTransId="{00159F12-A611-4C41-A4B6-395FD96840C9}" sibTransId="{ADE04E08-5963-4DE5-BC7E-E8CBC053948A}"/>
-    <dgm:cxn modelId="{E86FFBA3-B61F-4768-838A-C512A89DC8EB}" srcId="{777823C7-DCC7-4E1C-969E-B2E19B1D562D}" destId="{B0CC39CB-A5B6-4142-AEA3-162BC35EE844}" srcOrd="2" destOrd="0" parTransId="{FD5BAC6D-04A9-409A-94ED-152E6F5228DE}" sibTransId="{E14B0405-596C-45A5-8CEC-C2096DD3E859}"/>
-    <dgm:cxn modelId="{950BA1DE-542B-4D77-B8A7-3FE0969EA295}" type="presOf" srcId="{3D6291F5-A232-4087-A041-50F8E628875A}" destId="{D286ED2F-1539-42A4-B6AE-D59906C72D29}" srcOrd="0" destOrd="0" presId="urn:microsoft.com/office/officeart/2009/3/layout/HorizontalOrganizationChart"/>
-    <dgm:cxn modelId="{C7AAC750-EF90-4DA9-A1B6-BA10FDFAEC39}" type="presOf" srcId="{83099F18-CF31-4F6B-A1EE-E6E9D09D2C50}" destId="{2D2E3361-46BA-4D12-B1AC-7573BA25A2D4}" srcOrd="1" destOrd="0" presId="urn:microsoft.com/office/officeart/2009/3/layout/HorizontalOrganizationChart"/>
+    <dgm:cxn modelId="{F666E791-F358-46B8-A9C1-49FEC3FF030E}" type="presOf" srcId="{ECE2EE2E-359A-4E91-8A76-BB84C01CA377}" destId="{EEE428A8-03B4-48DD-A4F7-6FABEBF30B48}" srcOrd="0" destOrd="0" presId="urn:microsoft.com/office/officeart/2009/3/layout/HorizontalOrganizationChart"/>
     <dgm:cxn modelId="{8A676D80-BAE8-46B3-AA9B-356DFC5469BE}" type="presOf" srcId="{BAD18AA2-356B-46B6-983C-D9991F1DBC72}" destId="{B6E2A0A1-F11B-42FD-B8B0-30DF681BBFAF}" srcOrd="0" destOrd="0" presId="urn:microsoft.com/office/officeart/2009/3/layout/HorizontalOrganizationChart"/>
     <dgm:cxn modelId="{71294236-B9D6-4E38-90C1-3C07F19D4034}" type="presOf" srcId="{E1216C6F-1E50-4E74-A0CF-D3E80C5C41FA}" destId="{0E28CCF1-B316-40A4-82C9-1962D7433E16}" srcOrd="0" destOrd="0" presId="urn:microsoft.com/office/officeart/2009/3/layout/HorizontalOrganizationChart"/>
-    <dgm:cxn modelId="{E55FD189-F1CE-44E4-A70B-A16CE0765C1B}" type="presOf" srcId="{B0CC39CB-A5B6-4142-AEA3-162BC35EE844}" destId="{C4A1C375-42B1-4D28-B3DC-B380AA62A51E}" srcOrd="1" destOrd="0" presId="urn:microsoft.com/office/officeart/2009/3/layout/HorizontalOrganizationChart"/>
-    <dgm:cxn modelId="{3CA9D64B-3E53-4C6E-B528-9C3ECE04F087}" type="presOf" srcId="{485D5755-44CB-4F46-8AE6-1A41FC2BB4F4}" destId="{CB3AE05A-DBA2-4E22-B46D-02AB0FD564CB}" srcOrd="0" destOrd="0" presId="urn:microsoft.com/office/officeart/2009/3/layout/HorizontalOrganizationChart"/>
+    <dgm:cxn modelId="{20AD96BC-96CC-4B88-9FD4-B43DCE392852}" srcId="{D4F00C65-83DE-4D99-9681-B8E722BE7EB5}" destId="{6AE6ECEA-735D-49BC-B1FB-E5648675F0C8}" srcOrd="0" destOrd="0" parTransId="{E1216C6F-1E50-4E74-A0CF-D3E80C5C41FA}" sibTransId="{F9281EC3-D30B-4FE4-84C3-7DFCF296A5D2}"/>
+    <dgm:cxn modelId="{950BA1DE-542B-4D77-B8A7-3FE0969EA295}" type="presOf" srcId="{3D6291F5-A232-4087-A041-50F8E628875A}" destId="{D286ED2F-1539-42A4-B6AE-D59906C72D29}" srcOrd="0" destOrd="0" presId="urn:microsoft.com/office/officeart/2009/3/layout/HorizontalOrganizationChart"/>
+    <dgm:cxn modelId="{BFE5BDCC-2ED6-4F4E-A58B-542FF6850ACA}" type="presOf" srcId="{777823C7-DCC7-4E1C-969E-B2E19B1D562D}" destId="{0F334145-29A3-4978-8416-C3393703FA2C}" srcOrd="1" destOrd="0" presId="urn:microsoft.com/office/officeart/2009/3/layout/HorizontalOrganizationChart"/>
+    <dgm:cxn modelId="{7CEA0AF5-B96F-43BD-9182-A95EB0B0852F}" type="presOf" srcId="{83099F18-CF31-4F6B-A1EE-E6E9D09D2C50}" destId="{9EAA610C-B620-4EFC-A346-2A788CA73D92}" srcOrd="0" destOrd="0" presId="urn:microsoft.com/office/officeart/2009/3/layout/HorizontalOrganizationChart"/>
+    <dgm:cxn modelId="{4A890D5B-36DE-4A74-8D3F-D3B6C2546755}" type="presOf" srcId="{C60A8141-9861-46AA-8B4B-37B9AA246043}" destId="{ED4F2587-008B-4872-9DE7-DF92076729C5}" srcOrd="0" destOrd="0" presId="urn:microsoft.com/office/officeart/2009/3/layout/HorizontalOrganizationChart"/>
+    <dgm:cxn modelId="{B28043F4-1788-4CBC-9C07-5EC0EC231AF8}" srcId="{ECE2EE2E-359A-4E91-8A76-BB84C01CA377}" destId="{0F5FAFB8-EDA8-4CF0-8E25-8F8DC239CA22}" srcOrd="0" destOrd="0" parTransId="{57C25076-8A5E-4176-82FC-7F3F6F937CBA}" sibTransId="{AB46D403-509C-4A8E-96EB-04ACC297A37F}"/>
     <dgm:cxn modelId="{79346994-C436-4FFA-8094-018DE5CEDA6E}" type="presParOf" srcId="{EEE428A8-03B4-48DD-A4F7-6FABEBF30B48}" destId="{10233ADB-6792-4E64-9139-78A670A7DA25}" srcOrd="0" destOrd="0" presId="urn:microsoft.com/office/officeart/2009/3/layout/HorizontalOrganizationChart"/>
     <dgm:cxn modelId="{2D149312-BA4D-49C3-8943-086A9F68A1B4}" type="presParOf" srcId="{10233ADB-6792-4E64-9139-78A670A7DA25}" destId="{9AD51FB5-77E8-4D0D-8F69-24E78D557139}" srcOrd="0" destOrd="0" presId="urn:microsoft.com/office/officeart/2009/3/layout/HorizontalOrganizationChart"/>
     <dgm:cxn modelId="{E4B13C35-106D-482F-8088-133E414AD0F7}" type="presParOf" srcId="{9AD51FB5-77E8-4D0D-8F69-24E78D557139}" destId="{5E2AE40F-01F5-4A32-AFBC-F0C09409142A}" srcOrd="0" destOrd="0" presId="urn:microsoft.com/office/officeart/2009/3/layout/HorizontalOrganizationChart"/>
@@ -12986,7 +13679,7 @@
 </file>
 
 <file path=customXml/itemProps1.xml><?xml version="1.0" encoding="utf-8"?>
-<ds:datastoreItem xmlns:ds="http://schemas.openxmlformats.org/officeDocument/2006/customXml" ds:itemID="{85CDEBDD-FC49-4AEC-BDBF-CC11AED8E397}">
+<ds:datastoreItem xmlns:ds="http://schemas.openxmlformats.org/officeDocument/2006/customXml" ds:itemID="{E502EB9E-C00A-45D0-B7DE-71A1DE190B2E}">
   <ds:schemaRefs>
     <ds:schemaRef ds:uri="http://schemas.openxmlformats.org/officeDocument/2006/bibliography"/>
   </ds:schemaRefs>

</xml_diff>

<commit_message>
Completed and documented tests up to 1.2e
</commit_message>
<xml_diff>
--- a/Project writeup.docx
+++ b/Project writeup.docx
@@ -6177,153 +6177,6 @@
           </w:p>
         </w:tc>
       </w:tr>
-      <w:tr>
-        <w:tc>
-          <w:tcPr>
-            <w:tcW w:w="1803" w:type="dxa"/>
-          </w:tcPr>
-          <w:p>
-            <w:r>
-              <w:t>1.2f</w:t>
-            </w:r>
-          </w:p>
-        </w:tc>
-        <w:tc>
-          <w:tcPr>
-            <w:tcW w:w="1803" w:type="dxa"/>
-          </w:tcPr>
-          <w:p>
-            <w:r>
-              <w:t>Test string Y’s length check (invalid value)</w:t>
-            </w:r>
-          </w:p>
-        </w:tc>
-        <w:tc>
-          <w:tcPr>
-            <w:tcW w:w="1803" w:type="dxa"/>
-          </w:tcPr>
-          <w:p>
-            <w:r>
-              <w:t>User enters 1025 1s for string Y</w:t>
-            </w:r>
-          </w:p>
-        </w:tc>
-        <w:tc>
-          <w:tcPr>
-            <w:tcW w:w="1803" w:type="dxa"/>
-          </w:tcPr>
-          <w:p>
-            <w:r>
-              <w:t>Program should display a message asking the user to enter a valid string</w:t>
-            </w:r>
-          </w:p>
-        </w:tc>
-        <w:tc>
-          <w:tcPr>
-            <w:tcW w:w="1804" w:type="dxa"/>
-          </w:tcPr>
-          <w:p>
-            <w:r>
-              <w:t>2 and 8</w:t>
-            </w:r>
-          </w:p>
-        </w:tc>
-      </w:tr>
-      <w:tr>
-        <w:tc>
-          <w:tcPr>
-            <w:tcW w:w="1803" w:type="dxa"/>
-          </w:tcPr>
-          <w:p>
-            <w:r>
-              <w:t>1.2g</w:t>
-            </w:r>
-          </w:p>
-        </w:tc>
-        <w:tc>
-          <w:tcPr>
-            <w:tcW w:w="1803" w:type="dxa"/>
-          </w:tcPr>
-          <w:p>
-            <w:r>
-              <w:t>Test string Y’s Unicode check</w:t>
-            </w:r>
-          </w:p>
-        </w:tc>
-        <w:tc>
-          <w:tcPr>
-            <w:tcW w:w="1803" w:type="dxa"/>
-          </w:tcPr>
-          <w:p>
-            <w:pPr>
-              <w:rPr>
-                <w:rFonts w:ascii="Segoe UI Symbol" w:hAnsi="Segoe UI Symbol"/>
-              </w:rPr>
-            </w:pPr>
-            <w:r>
-              <w:t>User en</w:t>
-            </w:r>
-            <w:r>
-              <w:rPr>
-                <w:rFonts w:cstheme="minorHAnsi"/>
-              </w:rPr>
-              <w:t>ters ‘</w:t>
-            </w:r>
-            <w:r>
-              <w:rPr>
-                <mc:AlternateContent>
-                  <mc:Choice Requires="w16se">
-                    <w:rFonts w:cstheme="minorHAnsi"/>
-                  </mc:Choice>
-                  <mc:Fallback>
-                    <w:rFonts w:ascii="Segoe UI Symbol" w:eastAsia="Segoe UI Symbol" w:hAnsi="Segoe UI Symbol" w:cs="Segoe UI Symbol"/>
-                  </mc:Fallback>
-                </mc:AlternateContent>
-              </w:rPr>
-              <mc:AlternateContent>
-                <mc:Choice Requires="w16se">
-                  <w16se:symEx w16se:font="Segoe UI Symbol" w16se:char="263A"/>
-                </mc:Choice>
-                <mc:Fallback>
-                  <w:t>☺</w:t>
-                </mc:Fallback>
-              </mc:AlternateContent>
-            </w:r>
-            <w:r>
-              <w:rPr>
-                <w:rFonts w:cstheme="minorHAnsi"/>
-              </w:rPr>
-              <w:t>’ as string</w:t>
-            </w:r>
-            <w:r>
-              <w:rPr>
-                <w:rFonts w:cstheme="minorHAnsi"/>
-              </w:rPr>
-              <w:t xml:space="preserve"> Y</w:t>
-            </w:r>
-          </w:p>
-        </w:tc>
-        <w:tc>
-          <w:tcPr>
-            <w:tcW w:w="1803" w:type="dxa"/>
-          </w:tcPr>
-          <w:p>
-            <w:r>
-              <w:t>Program should display a message asking the user to enter a valid string</w:t>
-            </w:r>
-          </w:p>
-        </w:tc>
-        <w:tc>
-          <w:tcPr>
-            <w:tcW w:w="1804" w:type="dxa"/>
-          </w:tcPr>
-          <w:p>
-            <w:r>
-              <w:t>2 and 8</w:t>
-            </w:r>
-          </w:p>
-        </w:tc>
-      </w:tr>
     </w:tbl>
     <w:p/>
     <w:p>
@@ -6402,7 +6255,6 @@
         <w:rPr>
           <w:noProof/>
         </w:rPr>
-        <w:lastRenderedPageBreak/>
         <w:t>Aenean nec lorem. In porttitor. Donec laoreet nonummy augue.</w:t>
       </w:r>
     </w:p>
@@ -6420,6 +6272,7 @@
       </w:pPr>
       <w:bookmarkStart w:id="15" w:name="_Toc92788773"/>
       <w:r>
+        <w:lastRenderedPageBreak/>
         <w:t>Implementation</w:t>
       </w:r>
       <w:bookmarkEnd w:id="15"/>
@@ -7074,7 +6927,13 @@
     </w:p>
     <w:p>
       <w:r>
-        <w:t>Fixed by changing code shown below:</w:t>
+        <w:t>Fixed by changing code shown below</w:t>
+      </w:r>
+      <w:r>
+        <w:t xml:space="preserve"> from</w:t>
+      </w:r>
+      <w:r>
+        <w:t>:</w:t>
       </w:r>
     </w:p>
     <w:p>
@@ -7278,16 +7137,19 @@
     <w:p>
       <w:pPr>
         <w:rPr>
-          <w:rFonts w:cstheme="minorHAnsi"/>
-        </w:rPr>
-      </w:pPr>
-      <w:r>
-        <w:rPr>
           <w:rFonts w:ascii="Consolas" w:hAnsi="Consolas" w:cs="Consolas"/>
           <w:color w:val="000000"/>
           <w:sz w:val="19"/>
           <w:szCs w:val="19"/>
         </w:rPr>
+      </w:pPr>
+      <w:r>
+        <w:rPr>
+          <w:rFonts w:ascii="Consolas" w:hAnsi="Consolas" w:cs="Consolas"/>
+          <w:color w:val="000000"/>
+          <w:sz w:val="19"/>
+          <w:szCs w:val="19"/>
+        </w:rPr>
         <w:t xml:space="preserve">                </w:t>
       </w:r>
       <w:proofErr w:type="gramStart"/>
@@ -7327,6 +7189,638 @@
           <w:szCs w:val="19"/>
         </w:rPr>
         <w:t>;</w:t>
+      </w:r>
+    </w:p>
+    <w:tbl>
+      <w:tblPr>
+        <w:tblStyle w:val="TableGrid"/>
+        <w:tblW w:w="0" w:type="auto"/>
+        <w:tblLook w:val="04A0" w:firstRow="1" w:lastRow="0" w:firstColumn="1" w:lastColumn="0" w:noHBand="0" w:noVBand="1"/>
+      </w:tblPr>
+      <w:tblGrid>
+        <w:gridCol w:w="1502"/>
+        <w:gridCol w:w="1502"/>
+        <w:gridCol w:w="1503"/>
+        <w:gridCol w:w="1503"/>
+        <w:gridCol w:w="1503"/>
+        <w:gridCol w:w="1503"/>
+      </w:tblGrid>
+      <w:tr>
+        <w:tc>
+          <w:tcPr>
+            <w:tcW w:w="1502" w:type="dxa"/>
+          </w:tcPr>
+          <w:p>
+            <w:r>
+              <w:t>Test number</w:t>
+            </w:r>
+          </w:p>
+        </w:tc>
+        <w:tc>
+          <w:tcPr>
+            <w:tcW w:w="1502" w:type="dxa"/>
+          </w:tcPr>
+          <w:p>
+            <w:r>
+              <w:t>Description</w:t>
+            </w:r>
+          </w:p>
+        </w:tc>
+        <w:tc>
+          <w:tcPr>
+            <w:tcW w:w="1503" w:type="dxa"/>
+          </w:tcPr>
+          <w:p>
+            <w:r>
+              <w:t>Test data</w:t>
+            </w:r>
+          </w:p>
+        </w:tc>
+        <w:tc>
+          <w:tcPr>
+            <w:tcW w:w="1503" w:type="dxa"/>
+          </w:tcPr>
+          <w:p>
+            <w:r>
+              <w:t>Expected result</w:t>
+            </w:r>
+          </w:p>
+        </w:tc>
+        <w:tc>
+          <w:tcPr>
+            <w:tcW w:w="1503" w:type="dxa"/>
+          </w:tcPr>
+          <w:p>
+            <w:r>
+              <w:t>Success criteria</w:t>
+            </w:r>
+          </w:p>
+        </w:tc>
+        <w:tc>
+          <w:tcPr>
+            <w:tcW w:w="1503" w:type="dxa"/>
+          </w:tcPr>
+          <w:p>
+            <w:r>
+              <w:t>Actual result</w:t>
+            </w:r>
+          </w:p>
+        </w:tc>
+      </w:tr>
+      <w:tr>
+        <w:tc>
+          <w:tcPr>
+            <w:tcW w:w="1502" w:type="dxa"/>
+          </w:tcPr>
+          <w:p>
+            <w:r>
+              <w:t>1.2c</w:t>
+            </w:r>
+          </w:p>
+        </w:tc>
+        <w:tc>
+          <w:tcPr>
+            <w:tcW w:w="1502" w:type="dxa"/>
+          </w:tcPr>
+          <w:p>
+            <w:r>
+              <w:t>Test string X’s length check (invalid value)</w:t>
+            </w:r>
+          </w:p>
+        </w:tc>
+        <w:tc>
+          <w:tcPr>
+            <w:tcW w:w="1503" w:type="dxa"/>
+          </w:tcPr>
+          <w:p>
+            <w:r>
+              <w:t>User enters 1025 1s for string X</w:t>
+            </w:r>
+          </w:p>
+        </w:tc>
+        <w:tc>
+          <w:tcPr>
+            <w:tcW w:w="1503" w:type="dxa"/>
+          </w:tcPr>
+          <w:p>
+            <w:r>
+              <w:t>Program should display a message asking the user to enter a valid string</w:t>
+            </w:r>
+          </w:p>
+        </w:tc>
+        <w:tc>
+          <w:tcPr>
+            <w:tcW w:w="1503" w:type="dxa"/>
+          </w:tcPr>
+          <w:p>
+            <w:r>
+              <w:t>2 and 8</w:t>
+            </w:r>
+          </w:p>
+        </w:tc>
+        <w:tc>
+          <w:tcPr>
+            <w:tcW w:w="1503" w:type="dxa"/>
+          </w:tcPr>
+          <w:p>
+            <w:r>
+              <w:t>Success! See screenshot 1.2c1 below</w:t>
+            </w:r>
+          </w:p>
+        </w:tc>
+      </w:tr>
+    </w:tbl>
+    <w:p>
+      <w:pPr>
+        <w:rPr>
+          <w:rFonts w:cstheme="minorHAnsi"/>
+        </w:rPr>
+      </w:pPr>
+      <w:r>
+        <w:rPr>
+          <w:noProof/>
+          <w:lang w:eastAsia="en-GB"/>
+        </w:rPr>
+        <w:lastRenderedPageBreak/>
+        <w:drawing>
+          <wp:inline distT="0" distB="0" distL="0" distR="0" wp14:anchorId="3772AE27" wp14:editId="18A34EBD">
+            <wp:extent cx="2345635" cy="1431235"/>
+            <wp:effectExtent l="0" t="0" r="0" b="0"/>
+            <wp:docPr id="24" name="Picture 24"/>
+            <wp:cNvGraphicFramePr>
+              <a:graphicFrameLocks xmlns:a="http://schemas.openxmlformats.org/drawingml/2006/main" noChangeAspect="1"/>
+            </wp:cNvGraphicFramePr>
+            <a:graphic xmlns:a="http://schemas.openxmlformats.org/drawingml/2006/main">
+              <a:graphicData uri="http://schemas.openxmlformats.org/drawingml/2006/picture">
+                <pic:pic xmlns:pic="http://schemas.openxmlformats.org/drawingml/2006/picture">
+                  <pic:nvPicPr>
+                    <pic:cNvPr id="1" name=""/>
+                    <pic:cNvPicPr/>
+                  </pic:nvPicPr>
+                  <pic:blipFill rotWithShape="1">
+                    <a:blip r:embed="rId14"/>
+                    <a:srcRect l="10543" t="17018" r="48529" b="38586"/>
+                    <a:stretch/>
+                  </pic:blipFill>
+                  <pic:spPr bwMode="auto">
+                    <a:xfrm>
+                      <a:off x="0" y="0"/>
+                      <a:ext cx="2345736" cy="1431297"/>
+                    </a:xfrm>
+                    <a:prstGeom prst="rect">
+                      <a:avLst/>
+                    </a:prstGeom>
+                    <a:ln>
+                      <a:noFill/>
+                    </a:ln>
+                    <a:extLst>
+                      <a:ext uri="{53640926-AAD7-44D8-BBD7-CCE9431645EC}">
+                        <a14:shadowObscured xmlns:a14="http://schemas.microsoft.com/office/drawing/2010/main"/>
+                      </a:ext>
+                    </a:extLst>
+                  </pic:spPr>
+                </pic:pic>
+              </a:graphicData>
+            </a:graphic>
+          </wp:inline>
+        </w:drawing>
+      </w:r>
+    </w:p>
+    <w:tbl>
+      <w:tblPr>
+        <w:tblStyle w:val="TableGrid"/>
+        <w:tblW w:w="0" w:type="auto"/>
+        <w:tblLook w:val="04A0" w:firstRow="1" w:lastRow="0" w:firstColumn="1" w:lastColumn="0" w:noHBand="0" w:noVBand="1"/>
+      </w:tblPr>
+      <w:tblGrid>
+        <w:gridCol w:w="1502"/>
+        <w:gridCol w:w="1502"/>
+        <w:gridCol w:w="1503"/>
+        <w:gridCol w:w="1503"/>
+        <w:gridCol w:w="1503"/>
+        <w:gridCol w:w="1503"/>
+      </w:tblGrid>
+      <w:tr>
+        <w:tc>
+          <w:tcPr>
+            <w:tcW w:w="1502" w:type="dxa"/>
+          </w:tcPr>
+          <w:p>
+            <w:r>
+              <w:t>Test number</w:t>
+            </w:r>
+          </w:p>
+        </w:tc>
+        <w:tc>
+          <w:tcPr>
+            <w:tcW w:w="1502" w:type="dxa"/>
+          </w:tcPr>
+          <w:p>
+            <w:r>
+              <w:t>Description</w:t>
+            </w:r>
+          </w:p>
+        </w:tc>
+        <w:tc>
+          <w:tcPr>
+            <w:tcW w:w="1503" w:type="dxa"/>
+          </w:tcPr>
+          <w:p>
+            <w:r>
+              <w:t>Test data</w:t>
+            </w:r>
+          </w:p>
+        </w:tc>
+        <w:tc>
+          <w:tcPr>
+            <w:tcW w:w="1503" w:type="dxa"/>
+          </w:tcPr>
+          <w:p>
+            <w:r>
+              <w:t>Expected result</w:t>
+            </w:r>
+          </w:p>
+        </w:tc>
+        <w:tc>
+          <w:tcPr>
+            <w:tcW w:w="1503" w:type="dxa"/>
+          </w:tcPr>
+          <w:p>
+            <w:r>
+              <w:t>Success criteria</w:t>
+            </w:r>
+          </w:p>
+        </w:tc>
+        <w:tc>
+          <w:tcPr>
+            <w:tcW w:w="1503" w:type="dxa"/>
+          </w:tcPr>
+          <w:p>
+            <w:r>
+              <w:t>Actual result</w:t>
+            </w:r>
+          </w:p>
+        </w:tc>
+      </w:tr>
+      <w:tr>
+        <w:tc>
+          <w:tcPr>
+            <w:tcW w:w="1502" w:type="dxa"/>
+          </w:tcPr>
+          <w:p>
+            <w:r>
+              <w:t>1.2d</w:t>
+            </w:r>
+          </w:p>
+        </w:tc>
+        <w:tc>
+          <w:tcPr>
+            <w:tcW w:w="1502" w:type="dxa"/>
+          </w:tcPr>
+          <w:p>
+            <w:r>
+              <w:t>Test string X’s Unicode check</w:t>
+            </w:r>
+          </w:p>
+        </w:tc>
+        <w:tc>
+          <w:tcPr>
+            <w:tcW w:w="1503" w:type="dxa"/>
+          </w:tcPr>
+          <w:p>
+            <w:pPr>
+              <w:rPr>
+                <w:rFonts w:ascii="Segoe UI Symbol" w:hAnsi="Segoe UI Symbol"/>
+              </w:rPr>
+            </w:pPr>
+            <w:r>
+              <w:t>User en</w:t>
+            </w:r>
+            <w:r>
+              <w:rPr>
+                <w:rFonts w:cstheme="minorHAnsi"/>
+              </w:rPr>
+              <w:t>ters ‘</w:t>
+            </w:r>
+            <w:r>
+              <w:rPr>
+                <mc:AlternateContent>
+                  <mc:Choice Requires="w16se">
+                    <w:rFonts w:cstheme="minorHAnsi"/>
+                  </mc:Choice>
+                  <mc:Fallback>
+                    <w:rFonts w:ascii="Segoe UI Symbol" w:eastAsia="Segoe UI Symbol" w:hAnsi="Segoe UI Symbol" w:cs="Segoe UI Symbol"/>
+                  </mc:Fallback>
+                </mc:AlternateContent>
+              </w:rPr>
+              <mc:AlternateContent>
+                <mc:Choice Requires="w16se">
+                  <w16se:symEx w16se:font="Segoe UI Symbol" w16se:char="263A"/>
+                </mc:Choice>
+                <mc:Fallback>
+                  <w:t>☺</w:t>
+                </mc:Fallback>
+              </mc:AlternateContent>
+            </w:r>
+            <w:r>
+              <w:rPr>
+                <w:rFonts w:cstheme="minorHAnsi"/>
+              </w:rPr>
+              <w:t>’ as string X</w:t>
+            </w:r>
+          </w:p>
+        </w:tc>
+        <w:tc>
+          <w:tcPr>
+            <w:tcW w:w="1503" w:type="dxa"/>
+          </w:tcPr>
+          <w:p>
+            <w:r>
+              <w:t>Program should display a message asking the user to enter a valid string</w:t>
+            </w:r>
+          </w:p>
+        </w:tc>
+        <w:tc>
+          <w:tcPr>
+            <w:tcW w:w="1503" w:type="dxa"/>
+          </w:tcPr>
+          <w:p>
+            <w:r>
+              <w:t>2 and 8</w:t>
+            </w:r>
+          </w:p>
+        </w:tc>
+        <w:tc>
+          <w:tcPr>
+            <w:tcW w:w="1503" w:type="dxa"/>
+          </w:tcPr>
+          <w:p>
+            <w:r>
+              <w:t>Success! See screenshot 1.2</w:t>
+            </w:r>
+            <w:r>
+              <w:t>d</w:t>
+            </w:r>
+            <w:r>
+              <w:t>1 below</w:t>
+            </w:r>
+          </w:p>
+        </w:tc>
+      </w:tr>
+    </w:tbl>
+    <w:p>
+      <w:pPr>
+        <w:rPr>
+          <w:rFonts w:cstheme="minorHAnsi"/>
+        </w:rPr>
+      </w:pPr>
+      <w:r>
+        <w:rPr>
+          <w:noProof/>
+          <w:lang w:eastAsia="en-GB"/>
+        </w:rPr>
+        <w:drawing>
+          <wp:inline distT="0" distB="0" distL="0" distR="0" wp14:anchorId="6FDE530C" wp14:editId="0F583E7D">
+            <wp:extent cx="2401294" cy="1423283"/>
+            <wp:effectExtent l="0" t="0" r="0" b="5715"/>
+            <wp:docPr id="25" name="Picture 25"/>
+            <wp:cNvGraphicFramePr>
+              <a:graphicFrameLocks xmlns:a="http://schemas.openxmlformats.org/drawingml/2006/main" noChangeAspect="1"/>
+            </wp:cNvGraphicFramePr>
+            <a:graphic xmlns:a="http://schemas.openxmlformats.org/drawingml/2006/main">
+              <a:graphicData uri="http://schemas.openxmlformats.org/drawingml/2006/picture">
+                <pic:pic xmlns:pic="http://schemas.openxmlformats.org/drawingml/2006/picture">
+                  <pic:nvPicPr>
+                    <pic:cNvPr id="1" name=""/>
+                    <pic:cNvPicPr/>
+                  </pic:nvPicPr>
+                  <pic:blipFill rotWithShape="1">
+                    <a:blip r:embed="rId15"/>
+                    <a:srcRect l="9850" t="16771" r="48254" b="39081"/>
+                    <a:stretch/>
+                  </pic:blipFill>
+                  <pic:spPr bwMode="auto">
+                    <a:xfrm>
+                      <a:off x="0" y="0"/>
+                      <a:ext cx="2401294" cy="1423283"/>
+                    </a:xfrm>
+                    <a:prstGeom prst="rect">
+                      <a:avLst/>
+                    </a:prstGeom>
+                    <a:ln>
+                      <a:noFill/>
+                    </a:ln>
+                    <a:extLst>
+                      <a:ext uri="{53640926-AAD7-44D8-BBD7-CCE9431645EC}">
+                        <a14:shadowObscured xmlns:a14="http://schemas.microsoft.com/office/drawing/2010/main"/>
+                      </a:ext>
+                    </a:extLst>
+                  </pic:spPr>
+                </pic:pic>
+              </a:graphicData>
+            </a:graphic>
+          </wp:inline>
+        </w:drawing>
+      </w:r>
+    </w:p>
+    <w:tbl>
+      <w:tblPr>
+        <w:tblStyle w:val="TableGrid"/>
+        <w:tblW w:w="0" w:type="auto"/>
+        <w:tblLook w:val="04A0" w:firstRow="1" w:lastRow="0" w:firstColumn="1" w:lastColumn="0" w:noHBand="0" w:noVBand="1"/>
+      </w:tblPr>
+      <w:tblGrid>
+        <w:gridCol w:w="1502"/>
+        <w:gridCol w:w="1502"/>
+        <w:gridCol w:w="1503"/>
+        <w:gridCol w:w="1503"/>
+        <w:gridCol w:w="1503"/>
+        <w:gridCol w:w="1503"/>
+      </w:tblGrid>
+      <w:tr>
+        <w:tc>
+          <w:tcPr>
+            <w:tcW w:w="1502" w:type="dxa"/>
+          </w:tcPr>
+          <w:p>
+            <w:r>
+              <w:t>Test number</w:t>
+            </w:r>
+          </w:p>
+        </w:tc>
+        <w:tc>
+          <w:tcPr>
+            <w:tcW w:w="1502" w:type="dxa"/>
+          </w:tcPr>
+          <w:p>
+            <w:r>
+              <w:t>Description</w:t>
+            </w:r>
+          </w:p>
+        </w:tc>
+        <w:tc>
+          <w:tcPr>
+            <w:tcW w:w="1503" w:type="dxa"/>
+          </w:tcPr>
+          <w:p>
+            <w:r>
+              <w:t>Test data</w:t>
+            </w:r>
+          </w:p>
+        </w:tc>
+        <w:tc>
+          <w:tcPr>
+            <w:tcW w:w="1503" w:type="dxa"/>
+          </w:tcPr>
+          <w:p>
+            <w:r>
+              <w:t>Expected result</w:t>
+            </w:r>
+          </w:p>
+        </w:tc>
+        <w:tc>
+          <w:tcPr>
+            <w:tcW w:w="1503" w:type="dxa"/>
+          </w:tcPr>
+          <w:p>
+            <w:r>
+              <w:t>Success criteria</w:t>
+            </w:r>
+          </w:p>
+        </w:tc>
+        <w:tc>
+          <w:tcPr>
+            <w:tcW w:w="1503" w:type="dxa"/>
+          </w:tcPr>
+          <w:p>
+            <w:r>
+              <w:t>Actual result</w:t>
+            </w:r>
+          </w:p>
+        </w:tc>
+      </w:tr>
+      <w:tr>
+        <w:tc>
+          <w:tcPr>
+            <w:tcW w:w="1502" w:type="dxa"/>
+          </w:tcPr>
+          <w:p>
+            <w:r>
+              <w:t>1.2e</w:t>
+            </w:r>
+          </w:p>
+        </w:tc>
+        <w:tc>
+          <w:tcPr>
+            <w:tcW w:w="1502" w:type="dxa"/>
+          </w:tcPr>
+          <w:p>
+            <w:r>
+              <w:t>Test string Y’s presence check</w:t>
+            </w:r>
+          </w:p>
+        </w:tc>
+        <w:tc>
+          <w:tcPr>
+            <w:tcW w:w="1503" w:type="dxa"/>
+          </w:tcPr>
+          <w:p>
+            <w:r>
+              <w:t>User enters “" for string Y</w:t>
+            </w:r>
+          </w:p>
+        </w:tc>
+        <w:tc>
+          <w:tcPr>
+            <w:tcW w:w="1503" w:type="dxa"/>
+          </w:tcPr>
+          <w:p>
+            <w:r>
+              <w:t>Program should validate successfully</w:t>
+            </w:r>
+          </w:p>
+        </w:tc>
+        <w:tc>
+          <w:tcPr>
+            <w:tcW w:w="1503" w:type="dxa"/>
+          </w:tcPr>
+          <w:p>
+            <w:r>
+              <w:t>2 and 8</w:t>
+            </w:r>
+          </w:p>
+        </w:tc>
+        <w:tc>
+          <w:tcPr>
+            <w:tcW w:w="1503" w:type="dxa"/>
+          </w:tcPr>
+          <w:p>
+            <w:r>
+              <w:t>Success! See screenshot 1.2</w:t>
+            </w:r>
+            <w:r>
+              <w:t>e</w:t>
+            </w:r>
+            <w:r>
+              <w:t>1 below</w:t>
+            </w:r>
+          </w:p>
+        </w:tc>
+      </w:tr>
+    </w:tbl>
+    <w:p>
+      <w:pPr>
+        <w:rPr>
+          <w:rFonts w:cstheme="minorHAnsi"/>
+        </w:rPr>
+      </w:pPr>
+      <w:r>
+        <w:rPr>
+          <w:noProof/>
+          <w:lang w:eastAsia="en-GB"/>
+        </w:rPr>
+        <w:drawing>
+          <wp:inline distT="0" distB="0" distL="0" distR="0" wp14:anchorId="32FBD19A" wp14:editId="0E3BB07F">
+            <wp:extent cx="2369489" cy="1431235"/>
+            <wp:effectExtent l="0" t="0" r="0" b="0"/>
+            <wp:docPr id="26" name="Picture 26"/>
+            <wp:cNvGraphicFramePr>
+              <a:graphicFrameLocks xmlns:a="http://schemas.openxmlformats.org/drawingml/2006/main" noChangeAspect="1"/>
+            </wp:cNvGraphicFramePr>
+            <a:graphic xmlns:a="http://schemas.openxmlformats.org/drawingml/2006/main">
+              <a:graphicData uri="http://schemas.openxmlformats.org/drawingml/2006/picture">
+                <pic:pic xmlns:pic="http://schemas.openxmlformats.org/drawingml/2006/picture">
+                  <pic:nvPicPr>
+                    <pic:cNvPr id="1" name=""/>
+                    <pic:cNvPicPr/>
+                  </pic:nvPicPr>
+                  <pic:blipFill rotWithShape="1">
+                    <a:blip r:embed="rId16"/>
+                    <a:srcRect l="13595" t="35763" r="45047" b="19825"/>
+                    <a:stretch/>
+                  </pic:blipFill>
+                  <pic:spPr bwMode="auto">
+                    <a:xfrm>
+                      <a:off x="0" y="0"/>
+                      <a:ext cx="2370444" cy="1431812"/>
+                    </a:xfrm>
+                    <a:prstGeom prst="rect">
+                      <a:avLst/>
+                    </a:prstGeom>
+                    <a:ln>
+                      <a:noFill/>
+                    </a:ln>
+                    <a:extLst>
+                      <a:ext uri="{53640926-AAD7-44D8-BBD7-CCE9431645EC}">
+                        <a14:shadowObscured xmlns:a14="http://schemas.microsoft.com/office/drawing/2010/main"/>
+                      </a:ext>
+                    </a:extLst>
+                  </pic:spPr>
+                </pic:pic>
+              </a:graphicData>
+            </a:graphic>
+          </wp:inline>
+        </w:drawing>
       </w:r>
       <w:bookmarkStart w:id="24" w:name="_GoBack"/>
       <w:bookmarkEnd w:id="24"/>
@@ -13679,7 +14173,7 @@
 </file>
 
 <file path=customXml/itemProps1.xml><?xml version="1.0" encoding="utf-8"?>
-<ds:datastoreItem xmlns:ds="http://schemas.openxmlformats.org/officeDocument/2006/customXml" ds:itemID="{E502EB9E-C00A-45D0-B7DE-71A1DE190B2E}">
+<ds:datastoreItem xmlns:ds="http://schemas.openxmlformats.org/officeDocument/2006/customXml" ds:itemID="{19A4E519-0681-44CE-A8E5-0DBC756A9CC1}">
   <ds:schemaRefs>
     <ds:schemaRef ds:uri="http://schemas.openxmlformats.org/officeDocument/2006/bibliography"/>
   </ds:schemaRefs>

</xml_diff>